<commit_message>
Telegram, Scheduler y memoria
</commit_message>
<xml_diff>
--- a/memoria/Memoria Restaurante Laravel.docx
+++ b/memoria/Memoria Restaurante Laravel.docx
@@ -37,12 +37,12 @@
           <wp:inline distB="114300" distT="114300" distL="114300" distR="114300">
             <wp:extent cx="5916349" cy="104775"/>
             <wp:effectExtent b="0" l="0" r="0" t="0"/>
-            <wp:docPr descr="línea horizontal" id="29" name="image19.png"/>
+            <wp:docPr descr="línea horizontal" id="43" name="image26.png"/>
             <a:graphic>
               <a:graphicData uri="http://schemas.openxmlformats.org/drawingml/2006/picture">
                 <pic:pic>
                   <pic:nvPicPr>
-                    <pic:cNvPr descr="línea horizontal" id="0" name="image19.png"/>
+                    <pic:cNvPr descr="línea horizontal" id="0" name="image26.png"/>
                     <pic:cNvPicPr preferRelativeResize="0"/>
                   </pic:nvPicPr>
                   <pic:blipFill>
@@ -97,12 +97,12 @@
           <wp:inline distB="114300" distT="114300" distL="114300" distR="114300">
             <wp:extent cx="5910263" cy="3940175"/>
             <wp:effectExtent b="0" l="0" r="0" t="0"/>
-            <wp:docPr descr="Marcador de posición de imagen" id="14" name="image8.jpg"/>
+            <wp:docPr descr="Marcador de posición de imagen" id="26" name="image24.jpg"/>
             <a:graphic>
               <a:graphicData uri="http://schemas.openxmlformats.org/drawingml/2006/picture">
                 <pic:pic>
                   <pic:nvPicPr>
-                    <pic:cNvPr descr="Marcador de posición de imagen" id="0" name="image8.jpg"/>
+                    <pic:cNvPr descr="Marcador de posición de imagen" id="0" name="image24.jpg"/>
                     <pic:cNvPicPr preferRelativeResize="0"/>
                   </pic:nvPicPr>
                   <pic:blipFill>
@@ -1813,12 +1813,12 @@
           <wp:inline distB="114300" distT="114300" distL="114300" distR="114300">
             <wp:extent cx="1781175" cy="609600"/>
             <wp:effectExtent b="0" l="0" r="0" t="0"/>
-            <wp:docPr id="36" name="image38.png"/>
+            <wp:docPr id="57" name="image62.png"/>
             <a:graphic>
               <a:graphicData uri="http://schemas.openxmlformats.org/drawingml/2006/picture">
                 <pic:pic>
                   <pic:nvPicPr>
-                    <pic:cNvPr id="0" name="image38.png"/>
+                    <pic:cNvPr id="0" name="image62.png"/>
                     <pic:cNvPicPr preferRelativeResize="0"/>
                   </pic:nvPicPr>
                   <pic:blipFill>
@@ -1871,12 +1871,12 @@
           <wp:inline distB="114300" distT="114300" distL="114300" distR="114300">
             <wp:extent cx="5943600" cy="1155700"/>
             <wp:effectExtent b="0" l="0" r="0" t="0"/>
-            <wp:docPr id="20" name="image18.png"/>
+            <wp:docPr id="32" name="image33.png"/>
             <a:graphic>
               <a:graphicData uri="http://schemas.openxmlformats.org/drawingml/2006/picture">
                 <pic:pic>
                   <pic:nvPicPr>
-                    <pic:cNvPr id="0" name="image18.png"/>
+                    <pic:cNvPr id="0" name="image33.png"/>
                     <pic:cNvPicPr preferRelativeResize="0"/>
                   </pic:nvPicPr>
                   <pic:blipFill>
@@ -2039,12 +2039,12 @@
           <wp:inline distB="114300" distT="114300" distL="114300" distR="114300">
             <wp:extent cx="1343025" cy="361950"/>
             <wp:effectExtent b="0" l="0" r="0" t="0"/>
-            <wp:docPr id="10" name="image15.png"/>
+            <wp:docPr id="20" name="image8.png"/>
             <a:graphic>
               <a:graphicData uri="http://schemas.openxmlformats.org/drawingml/2006/picture">
                 <pic:pic>
                   <pic:nvPicPr>
-                    <pic:cNvPr id="0" name="image15.png"/>
+                    <pic:cNvPr id="0" name="image8.png"/>
                     <pic:cNvPicPr preferRelativeResize="0"/>
                   </pic:nvPicPr>
                   <pic:blipFill>
@@ -2146,12 +2146,12 @@
           <wp:inline distB="114300" distT="114300" distL="114300" distR="114300">
             <wp:extent cx="3476625" cy="276225"/>
             <wp:effectExtent b="0" l="0" r="0" t="0"/>
-            <wp:docPr id="34" name="image42.png"/>
+            <wp:docPr id="55" name="image44.png"/>
             <a:graphic>
               <a:graphicData uri="http://schemas.openxmlformats.org/drawingml/2006/picture">
                 <pic:pic>
                   <pic:nvPicPr>
-                    <pic:cNvPr id="0" name="image42.png"/>
+                    <pic:cNvPr id="0" name="image44.png"/>
                     <pic:cNvPicPr preferRelativeResize="0"/>
                   </pic:nvPicPr>
                   <pic:blipFill>
@@ -2204,12 +2204,12 @@
           <wp:inline distB="114300" distT="114300" distL="114300" distR="114300">
             <wp:extent cx="3695700" cy="2771775"/>
             <wp:effectExtent b="0" l="0" r="0" t="0"/>
-            <wp:docPr id="23" name="image39.png"/>
+            <wp:docPr id="35" name="image38.png"/>
             <a:graphic>
               <a:graphicData uri="http://schemas.openxmlformats.org/drawingml/2006/picture">
                 <pic:pic>
                   <pic:nvPicPr>
-                    <pic:cNvPr id="0" name="image39.png"/>
+                    <pic:cNvPr id="0" name="image38.png"/>
                     <pic:cNvPicPr preferRelativeResize="0"/>
                   </pic:nvPicPr>
                   <pic:blipFill>
@@ -2262,12 +2262,12 @@
           <wp:inline distB="114300" distT="114300" distL="114300" distR="114300">
             <wp:extent cx="4476750" cy="1638300"/>
             <wp:effectExtent b="0" l="0" r="0" t="0"/>
-            <wp:docPr id="13" name="image14.png"/>
+            <wp:docPr id="23" name="image22.png"/>
             <a:graphic>
               <a:graphicData uri="http://schemas.openxmlformats.org/drawingml/2006/picture">
                 <pic:pic>
                   <pic:nvPicPr>
-                    <pic:cNvPr id="0" name="image14.png"/>
+                    <pic:cNvPr id="0" name="image22.png"/>
                     <pic:cNvPicPr preferRelativeResize="0"/>
                   </pic:nvPicPr>
                   <pic:blipFill>
@@ -2321,12 +2321,12 @@
           <wp:inline distB="114300" distT="114300" distL="114300" distR="114300">
             <wp:extent cx="1743075" cy="200025"/>
             <wp:effectExtent b="0" l="0" r="0" t="0"/>
-            <wp:docPr id="7" name="image20.png"/>
+            <wp:docPr id="13" name="image7.png"/>
             <a:graphic>
               <a:graphicData uri="http://schemas.openxmlformats.org/drawingml/2006/picture">
                 <pic:pic>
                   <pic:nvPicPr>
-                    <pic:cNvPr id="0" name="image20.png"/>
+                    <pic:cNvPr id="0" name="image7.png"/>
                     <pic:cNvPicPr preferRelativeResize="0"/>
                   </pic:nvPicPr>
                   <pic:blipFill>
@@ -2379,12 +2379,12 @@
           <wp:inline distB="114300" distT="114300" distL="114300" distR="114300">
             <wp:extent cx="5943600" cy="1041400"/>
             <wp:effectExtent b="0" l="0" r="0" t="0"/>
-            <wp:docPr id="40" name="image36.png"/>
+            <wp:docPr id="62" name="image58.png"/>
             <a:graphic>
               <a:graphicData uri="http://schemas.openxmlformats.org/drawingml/2006/picture">
                 <pic:pic>
                   <pic:nvPicPr>
-                    <pic:cNvPr id="0" name="image36.png"/>
+                    <pic:cNvPr id="0" name="image58.png"/>
                     <pic:cNvPicPr preferRelativeResize="0"/>
                   </pic:nvPicPr>
                   <pic:blipFill>
@@ -2475,12 +2475,12 @@
           <wp:inline distB="114300" distT="114300" distL="114300" distR="114300">
             <wp:extent cx="4200525" cy="1143000"/>
             <wp:effectExtent b="0" l="0" r="0" t="0"/>
-            <wp:docPr id="6" name="image10.png"/>
+            <wp:docPr id="12" name="image9.png"/>
             <a:graphic>
               <a:graphicData uri="http://schemas.openxmlformats.org/drawingml/2006/picture">
                 <pic:pic>
                   <pic:nvPicPr>
-                    <pic:cNvPr id="0" name="image10.png"/>
+                    <pic:cNvPr id="0" name="image9.png"/>
                     <pic:cNvPicPr preferRelativeResize="0"/>
                   </pic:nvPicPr>
                   <pic:blipFill>
@@ -2633,12 +2633,12 @@
           <wp:inline distB="114300" distT="114300" distL="114300" distR="114300">
             <wp:extent cx="5943600" cy="2057400"/>
             <wp:effectExtent b="0" l="0" r="0" t="0"/>
-            <wp:docPr id="35" name="image41.png"/>
+            <wp:docPr id="56" name="image63.png"/>
             <a:graphic>
               <a:graphicData uri="http://schemas.openxmlformats.org/drawingml/2006/picture">
                 <pic:pic>
                   <pic:nvPicPr>
-                    <pic:cNvPr id="0" name="image41.png"/>
+                    <pic:cNvPr id="0" name="image63.png"/>
                     <pic:cNvPicPr preferRelativeResize="0"/>
                   </pic:nvPicPr>
                   <pic:blipFill>
@@ -2718,12 +2718,12 @@
           <wp:inline distB="114300" distT="114300" distL="114300" distR="114300">
             <wp:extent cx="5943600" cy="368300"/>
             <wp:effectExtent b="0" l="0" r="0" t="0"/>
-            <wp:docPr id="8" name="image11.png"/>
+            <wp:docPr id="14" name="image20.png"/>
             <a:graphic>
               <a:graphicData uri="http://schemas.openxmlformats.org/drawingml/2006/picture">
                 <pic:pic>
                   <pic:nvPicPr>
-                    <pic:cNvPr id="0" name="image11.png"/>
+                    <pic:cNvPr id="0" name="image20.png"/>
                     <pic:cNvPicPr preferRelativeResize="0"/>
                   </pic:nvPicPr>
                   <pic:blipFill>
@@ -2776,12 +2776,12 @@
           <wp:inline distB="114300" distT="114300" distL="114300" distR="114300">
             <wp:extent cx="5943600" cy="2921000"/>
             <wp:effectExtent b="0" l="0" r="0" t="0"/>
-            <wp:docPr id="17" name="image13.png"/>
+            <wp:docPr id="29" name="image31.png"/>
             <a:graphic>
               <a:graphicData uri="http://schemas.openxmlformats.org/drawingml/2006/picture">
                 <pic:pic>
                   <pic:nvPicPr>
-                    <pic:cNvPr id="0" name="image13.png"/>
+                    <pic:cNvPr id="0" name="image31.png"/>
                     <pic:cNvPicPr preferRelativeResize="0"/>
                   </pic:nvPicPr>
                   <pic:blipFill>
@@ -2846,12 +2846,12 @@
           <wp:inline distB="114300" distT="114300" distL="114300" distR="114300">
             <wp:extent cx="5943600" cy="368300"/>
             <wp:effectExtent b="0" l="0" r="0" t="0"/>
-            <wp:docPr id="22" name="image12.png"/>
+            <wp:docPr id="34" name="image34.png"/>
             <a:graphic>
               <a:graphicData uri="http://schemas.openxmlformats.org/drawingml/2006/picture">
                 <pic:pic>
                   <pic:nvPicPr>
-                    <pic:cNvPr id="0" name="image12.png"/>
+                    <pic:cNvPr id="0" name="image34.png"/>
                     <pic:cNvPicPr preferRelativeResize="0"/>
                   </pic:nvPicPr>
                   <pic:blipFill>
@@ -2892,12 +2892,12 @@
           <wp:inline distB="114300" distT="114300" distL="114300" distR="114300">
             <wp:extent cx="4371975" cy="2047875"/>
             <wp:effectExtent b="0" l="0" r="0" t="0"/>
-            <wp:docPr id="11" name="image4.png"/>
+            <wp:docPr id="21" name="image30.png"/>
             <a:graphic>
               <a:graphicData uri="http://schemas.openxmlformats.org/drawingml/2006/picture">
                 <pic:pic>
                   <pic:nvPicPr>
-                    <pic:cNvPr id="0" name="image4.png"/>
+                    <pic:cNvPr id="0" name="image30.png"/>
                     <pic:cNvPicPr preferRelativeResize="0"/>
                   </pic:nvPicPr>
                   <pic:blipFill>
@@ -2947,7 +2947,7 @@
         <w:rPr>
           <w:rtl w:val="0"/>
         </w:rPr>
-        <w:t xml:space="preserve">Para el listado de los productos aparte de la ruta y su función</w:t>
+        <w:t xml:space="preserve">Para el listado de las categorias aparte de la ruta y su función</w:t>
       </w:r>
     </w:p>
     <w:p>
@@ -2961,12 +2961,12 @@
           <wp:inline distB="114300" distT="114300" distL="114300" distR="114300">
             <wp:extent cx="5943600" cy="342900"/>
             <wp:effectExtent b="0" l="0" r="0" t="0"/>
-            <wp:docPr id="5" name="image21.png"/>
+            <wp:docPr id="11" name="image27.png"/>
             <a:graphic>
               <a:graphicData uri="http://schemas.openxmlformats.org/drawingml/2006/picture">
                 <pic:pic>
                   <pic:nvPicPr>
-                    <pic:cNvPr id="0" name="image21.png"/>
+                    <pic:cNvPr id="0" name="image27.png"/>
                     <pic:cNvPicPr preferRelativeResize="0"/>
                   </pic:nvPicPr>
                   <pic:blipFill>
@@ -3007,12 +3007,12 @@
           <wp:inline distB="114300" distT="114300" distL="114300" distR="114300">
             <wp:extent cx="4543425" cy="809625"/>
             <wp:effectExtent b="0" l="0" r="0" t="0"/>
-            <wp:docPr id="3" name="image23.png"/>
+            <wp:docPr id="9" name="image13.png"/>
             <a:graphic>
               <a:graphicData uri="http://schemas.openxmlformats.org/drawingml/2006/picture">
                 <pic:pic>
                   <pic:nvPicPr>
-                    <pic:cNvPr id="0" name="image23.png"/>
+                    <pic:cNvPr id="0" name="image13.png"/>
                     <pic:cNvPicPr preferRelativeResize="0"/>
                   </pic:nvPicPr>
                   <pic:blipFill>
@@ -3065,12 +3065,12 @@
           <wp:inline distB="114300" distT="114300" distL="114300" distR="114300">
             <wp:extent cx="5943600" cy="1739900"/>
             <wp:effectExtent b="0" l="0" r="0" t="0"/>
-            <wp:docPr id="19" name="image24.png"/>
+            <wp:docPr id="31" name="image32.png"/>
             <a:graphic>
               <a:graphicData uri="http://schemas.openxmlformats.org/drawingml/2006/picture">
                 <pic:pic>
                   <pic:nvPicPr>
-                    <pic:cNvPr id="0" name="image24.png"/>
+                    <pic:cNvPr id="0" name="image32.png"/>
                     <pic:cNvPicPr preferRelativeResize="0"/>
                   </pic:nvPicPr>
                   <pic:blipFill>
@@ -3123,12 +3123,12 @@
           <wp:inline distB="114300" distT="114300" distL="114300" distR="114300">
             <wp:extent cx="5943600" cy="2057400"/>
             <wp:effectExtent b="0" l="0" r="0" t="0"/>
-            <wp:docPr id="30" name="image33.png"/>
+            <wp:docPr id="46" name="image53.png"/>
             <a:graphic>
               <a:graphicData uri="http://schemas.openxmlformats.org/drawingml/2006/picture">
                 <pic:pic>
                   <pic:nvPicPr>
-                    <pic:cNvPr id="0" name="image33.png"/>
+                    <pic:cNvPr id="0" name="image53.png"/>
                     <pic:cNvPicPr preferRelativeResize="0"/>
                   </pic:nvPicPr>
                   <pic:blipFill>
@@ -3192,7 +3192,7 @@
         <w:rPr>
           <w:rtl w:val="0"/>
         </w:rPr>
-        <w:t xml:space="preserve">Para el listado, la edición y la eliminación de los productos se hará como con las categorías.</w:t>
+        <w:t xml:space="preserve">Para el listado, la edición y la eliminación de los productos nos harán falta las siguientes vistas, rutas y funciones.</w:t>
       </w:r>
     </w:p>
     <w:p>
@@ -3218,12 +3218,12 @@
           <wp:inline distB="114300" distT="114300" distL="114300" distR="114300">
             <wp:extent cx="5943600" cy="2120900"/>
             <wp:effectExtent b="0" l="0" r="0" t="0"/>
-            <wp:docPr id="28" name="image26.png"/>
+            <wp:docPr id="42" name="image64.png"/>
             <a:graphic>
               <a:graphicData uri="http://schemas.openxmlformats.org/drawingml/2006/picture">
                 <pic:pic>
                   <pic:nvPicPr>
-                    <pic:cNvPr id="0" name="image26.png"/>
+                    <pic:cNvPr id="0" name="image64.png"/>
                     <pic:cNvPicPr preferRelativeResize="0"/>
                   </pic:nvPicPr>
                   <pic:blipFill>
@@ -3264,12 +3264,12 @@
           <wp:inline distB="114300" distT="114300" distL="114300" distR="114300">
             <wp:extent cx="4314825" cy="762000"/>
             <wp:effectExtent b="0" l="0" r="0" t="0"/>
-            <wp:docPr id="2" name="image16.png"/>
+            <wp:docPr id="7" name="image25.png"/>
             <a:graphic>
               <a:graphicData uri="http://schemas.openxmlformats.org/drawingml/2006/picture">
                 <pic:pic>
                   <pic:nvPicPr>
-                    <pic:cNvPr id="0" name="image16.png"/>
+                    <pic:cNvPr id="0" name="image25.png"/>
                     <pic:cNvPicPr preferRelativeResize="0"/>
                   </pic:nvPicPr>
                   <pic:blipFill>
@@ -3366,12 +3366,12 @@
           <wp:inline distB="114300" distT="114300" distL="114300" distR="114300">
             <wp:extent cx="4276725" cy="2257425"/>
             <wp:effectExtent b="0" l="0" r="0" t="0"/>
-            <wp:docPr id="16" name="image2.png"/>
+            <wp:docPr id="28" name="image47.png"/>
             <a:graphic>
               <a:graphicData uri="http://schemas.openxmlformats.org/drawingml/2006/picture">
                 <pic:pic>
                   <pic:nvPicPr>
-                    <pic:cNvPr id="0" name="image2.png"/>
+                    <pic:cNvPr id="0" name="image47.png"/>
                     <pic:cNvPicPr preferRelativeResize="0"/>
                   </pic:nvPicPr>
                   <pic:blipFill>
@@ -3412,12 +3412,12 @@
           <wp:inline distB="114300" distT="114300" distL="114300" distR="114300">
             <wp:extent cx="5943600" cy="381000"/>
             <wp:effectExtent b="0" l="0" r="0" t="0"/>
-            <wp:docPr id="1" name="image3.png"/>
+            <wp:docPr id="5" name="image11.png"/>
             <a:graphic>
               <a:graphicData uri="http://schemas.openxmlformats.org/drawingml/2006/picture">
                 <pic:pic>
                   <pic:nvPicPr>
-                    <pic:cNvPr id="0" name="image3.png"/>
+                    <pic:cNvPr id="0" name="image11.png"/>
                     <pic:cNvPicPr preferRelativeResize="0"/>
                   </pic:nvPicPr>
                   <pic:blipFill>
@@ -3481,12 +3481,12 @@
           <wp:inline distB="114300" distT="114300" distL="114300" distR="114300">
             <wp:extent cx="5943600" cy="279400"/>
             <wp:effectExtent b="0" l="0" r="0" t="0"/>
-            <wp:docPr id="9" name="image5.png"/>
+            <wp:docPr id="17" name="image18.png"/>
             <a:graphic>
               <a:graphicData uri="http://schemas.openxmlformats.org/drawingml/2006/picture">
                 <pic:pic>
                   <pic:nvPicPr>
-                    <pic:cNvPr id="0" name="image5.png"/>
+                    <pic:cNvPr id="0" name="image18.png"/>
                     <pic:cNvPicPr preferRelativeResize="0"/>
                   </pic:nvPicPr>
                   <pic:blipFill>
@@ -3527,12 +3527,12 @@
           <wp:inline distB="114300" distT="114300" distL="114300" distR="114300">
             <wp:extent cx="3714750" cy="1057275"/>
             <wp:effectExtent b="0" l="0" r="0" t="0"/>
-            <wp:docPr id="27" name="image35.png"/>
+            <wp:docPr id="41" name="image39.png"/>
             <a:graphic>
               <a:graphicData uri="http://schemas.openxmlformats.org/drawingml/2006/picture">
                 <pic:pic>
                   <pic:nvPicPr>
-                    <pic:cNvPr id="0" name="image35.png"/>
+                    <pic:cNvPr id="0" name="image39.png"/>
                     <pic:cNvPicPr preferRelativeResize="0"/>
                   </pic:nvPicPr>
                   <pic:blipFill>
@@ -3637,6 +3637,39 @@
     </w:p>
     <w:p>
       <w:pPr>
+        <w:jc w:val="both"/>
+        <w:rPr/>
+      </w:pPr>
+      <w:r>
+        <w:rPr>
+          <w:rtl w:val="0"/>
+        </w:rPr>
+      </w:r>
+    </w:p>
+    <w:p>
+      <w:pPr>
+        <w:jc w:val="both"/>
+        <w:rPr/>
+      </w:pPr>
+      <w:r>
+        <w:rPr>
+          <w:rtl w:val="0"/>
+        </w:rPr>
+      </w:r>
+    </w:p>
+    <w:p>
+      <w:pPr>
+        <w:jc w:val="both"/>
+        <w:rPr/>
+      </w:pPr>
+      <w:r>
+        <w:rPr>
+          <w:rtl w:val="0"/>
+        </w:rPr>
+      </w:r>
+    </w:p>
+    <w:p>
+      <w:pPr>
         <w:pStyle w:val="Heading2"/>
         <w:jc w:val="both"/>
         <w:rPr/>
@@ -3652,107 +3685,524 @@
     </w:p>
     <w:p>
       <w:pPr>
-        <w:jc w:val="both"/>
-        <w:rPr/>
-      </w:pPr>
-      <w:r>
-        <w:rPr>
-          <w:rtl w:val="0"/>
-        </w:rPr>
-      </w:r>
-    </w:p>
-    <w:p>
-      <w:pPr>
-        <w:pStyle w:val="Heading2"/>
-        <w:jc w:val="both"/>
-        <w:rPr/>
-      </w:pPr>
-      <w:bookmarkStart w:colFirst="0" w:colLast="0" w:name="_7c5txdcwzwcq" w:id="15"/>
-      <w:bookmarkEnd w:id="15"/>
-      <w:r>
-        <w:rPr>
-          <w:rtl w:val="0"/>
-        </w:rPr>
-        <w:t xml:space="preserve">Sprint 4</w:t>
-      </w:r>
-    </w:p>
-    <w:p>
-      <w:pPr>
-        <w:jc w:val="both"/>
-        <w:rPr/>
-      </w:pPr>
-      <w:r>
-        <w:rPr>
-          <w:rtl w:val="0"/>
-        </w:rPr>
-      </w:r>
-    </w:p>
-    <w:p>
-      <w:pPr>
-        <w:jc w:val="both"/>
-        <w:rPr/>
-      </w:pPr>
-      <w:r>
-        <w:rPr>
-          <w:rtl w:val="0"/>
-        </w:rPr>
-      </w:r>
-    </w:p>
-    <w:p>
-      <w:pPr>
-        <w:jc w:val="both"/>
-        <w:rPr/>
-      </w:pPr>
-      <w:r>
-        <w:rPr>
-          <w:rtl w:val="0"/>
-        </w:rPr>
-      </w:r>
-    </w:p>
-    <w:p>
-      <w:pPr>
-        <w:pStyle w:val="Heading1"/>
-        <w:jc w:val="both"/>
-        <w:rPr/>
-      </w:pPr>
-      <w:bookmarkStart w:colFirst="0" w:colLast="0" w:name="_lpwra2t1hb81" w:id="16"/>
-      <w:bookmarkEnd w:id="16"/>
-      <w:r>
-        <w:br w:type="page"/>
-      </w:r>
-      <w:r>
-        <w:rPr>
-          <w:rtl w:val="0"/>
-        </w:rPr>
-      </w:r>
-    </w:p>
-    <w:p>
-      <w:pPr>
-        <w:pStyle w:val="Heading1"/>
-        <w:jc w:val="both"/>
-        <w:rPr/>
-      </w:pPr>
-      <w:bookmarkStart w:colFirst="0" w:colLast="0" w:name="_demlr73ymwgi" w:id="17"/>
-      <w:bookmarkEnd w:id="17"/>
-      <w:r>
-        <w:rPr>
-          <w:rtl w:val="0"/>
-        </w:rPr>
-        <w:t xml:space="preserve">Esquema de Base de Datos</w:t>
-      </w:r>
-    </w:p>
-    <w:p>
-      <w:pPr>
-        <w:jc w:val="both"/>
+        <w:rPr/>
+      </w:pPr>
+      <w:r>
+        <w:rPr>
+          <w:rtl w:val="0"/>
+        </w:rPr>
+        <w:t xml:space="preserve">Gestión de anuncios:</w:t>
+      </w:r>
+    </w:p>
+    <w:p>
+      <w:pPr>
+        <w:rPr/>
+      </w:pPr>
+      <w:r>
+        <w:rPr>
+          <w:rtl w:val="0"/>
+        </w:rPr>
+        <w:t xml:space="preserve">Para realizar el crud de los anuncios necesitamos las siguientes vistas, rutas y funciones:</w:t>
+      </w:r>
+    </w:p>
+    <w:p>
+      <w:pPr>
+        <w:rPr/>
+      </w:pPr>
+      <w:r>
+        <w:rPr>
+          <w:rtl w:val="0"/>
+        </w:rPr>
+        <w:t xml:space="preserve">Creación de productos:</w:t>
+      </w:r>
+    </w:p>
+    <w:p>
+      <w:pPr>
         <w:rPr/>
       </w:pPr>
       <w:r>
         <w:rPr/>
         <w:drawing>
           <wp:inline distB="114300" distT="114300" distL="114300" distR="114300">
-            <wp:extent cx="5943600" cy="3136900"/>
+            <wp:extent cx="5943600" cy="5168900"/>
             <wp:effectExtent b="0" l="0" r="0" t="0"/>
-            <wp:docPr id="18" name="image6.png"/>
+            <wp:docPr id="45" name="image46.png"/>
+            <a:graphic>
+              <a:graphicData uri="http://schemas.openxmlformats.org/drawingml/2006/picture">
+                <pic:pic>
+                  <pic:nvPicPr>
+                    <pic:cNvPr id="0" name="image46.png"/>
+                    <pic:cNvPicPr preferRelativeResize="0"/>
+                  </pic:nvPicPr>
+                  <pic:blipFill>
+                    <a:blip r:embed="rId35"/>
+                    <a:srcRect b="0" l="0" r="0" t="0"/>
+                    <a:stretch>
+                      <a:fillRect/>
+                    </a:stretch>
+                  </pic:blipFill>
+                  <pic:spPr>
+                    <a:xfrm>
+                      <a:off x="0" y="0"/>
+                      <a:ext cx="5943600" cy="5168900"/>
+                    </a:xfrm>
+                    <a:prstGeom prst="rect"/>
+                    <a:ln/>
+                  </pic:spPr>
+                </pic:pic>
+              </a:graphicData>
+            </a:graphic>
+          </wp:inline>
+        </w:drawing>
+      </w:r>
+      <w:r>
+        <w:rPr>
+          <w:rtl w:val="0"/>
+        </w:rPr>
+      </w:r>
+    </w:p>
+    <w:p>
+      <w:pPr>
+        <w:rPr/>
+      </w:pPr>
+      <w:r>
+        <w:rPr/>
+        <w:drawing>
+          <wp:inline distB="114300" distT="114300" distL="114300" distR="114300">
+            <wp:extent cx="5943600" cy="330200"/>
+            <wp:effectExtent b="0" l="0" r="0" t="0"/>
+            <wp:docPr id="18" name="image5.png"/>
+            <a:graphic>
+              <a:graphicData uri="http://schemas.openxmlformats.org/drawingml/2006/picture">
+                <pic:pic>
+                  <pic:nvPicPr>
+                    <pic:cNvPr id="0" name="image5.png"/>
+                    <pic:cNvPicPr preferRelativeResize="0"/>
+                  </pic:nvPicPr>
+                  <pic:blipFill>
+                    <a:blip r:embed="rId36"/>
+                    <a:srcRect b="0" l="0" r="0" t="0"/>
+                    <a:stretch>
+                      <a:fillRect/>
+                    </a:stretch>
+                  </pic:blipFill>
+                  <pic:spPr>
+                    <a:xfrm>
+                      <a:off x="0" y="0"/>
+                      <a:ext cx="5943600" cy="330200"/>
+                    </a:xfrm>
+                    <a:prstGeom prst="rect"/>
+                    <a:ln/>
+                  </pic:spPr>
+                </pic:pic>
+              </a:graphicData>
+            </a:graphic>
+          </wp:inline>
+        </w:drawing>
+      </w:r>
+      <w:r>
+        <w:rPr>
+          <w:rtl w:val="0"/>
+        </w:rPr>
+      </w:r>
+    </w:p>
+    <w:p>
+      <w:pPr>
+        <w:rPr/>
+      </w:pPr>
+      <w:r>
+        <w:rPr/>
+        <w:drawing>
+          <wp:inline distB="114300" distT="114300" distL="114300" distR="114300">
+            <wp:extent cx="4695825" cy="4219575"/>
+            <wp:effectExtent b="0" l="0" r="0" t="0"/>
+            <wp:docPr id="63" name="image61.png"/>
+            <a:graphic>
+              <a:graphicData uri="http://schemas.openxmlformats.org/drawingml/2006/picture">
+                <pic:pic>
+                  <pic:nvPicPr>
+                    <pic:cNvPr id="0" name="image61.png"/>
+                    <pic:cNvPicPr preferRelativeResize="0"/>
+                  </pic:nvPicPr>
+                  <pic:blipFill>
+                    <a:blip r:embed="rId37"/>
+                    <a:srcRect b="0" l="0" r="0" t="0"/>
+                    <a:stretch>
+                      <a:fillRect/>
+                    </a:stretch>
+                  </pic:blipFill>
+                  <pic:spPr>
+                    <a:xfrm>
+                      <a:off x="0" y="0"/>
+                      <a:ext cx="4695825" cy="4219575"/>
+                    </a:xfrm>
+                    <a:prstGeom prst="rect"/>
+                    <a:ln/>
+                  </pic:spPr>
+                </pic:pic>
+              </a:graphicData>
+            </a:graphic>
+          </wp:inline>
+        </w:drawing>
+      </w:r>
+      <w:r>
+        <w:rPr>
+          <w:rtl w:val="0"/>
+        </w:rPr>
+      </w:r>
+    </w:p>
+    <w:p>
+      <w:pPr>
+        <w:rPr/>
+      </w:pPr>
+      <w:r>
+        <w:rPr>
+          <w:rtl w:val="0"/>
+        </w:rPr>
+        <w:t xml:space="preserve">En la función para añadir el anuncio se utiliza también el bot de telegram(se explicará la configuración y uso en ‘código relevante’) para mandar las notificaciones.</w:t>
+      </w:r>
+    </w:p>
+    <w:p>
+      <w:pPr>
+        <w:rPr/>
+      </w:pPr>
+      <w:r>
+        <w:rPr>
+          <w:rtl w:val="0"/>
+        </w:rPr>
+        <w:t xml:space="preserve">Listado:</w:t>
+      </w:r>
+    </w:p>
+    <w:p>
+      <w:pPr>
+        <w:rPr/>
+      </w:pPr>
+      <w:r>
+        <w:rPr>
+          <w:rtl w:val="0"/>
+        </w:rPr>
+        <w:t xml:space="preserve">En el listado de los anuncios tendremos también los botones para editar y eliminar el anuncio</w:t>
+      </w:r>
+      <w:r>
+        <w:rPr>
+          <w:rtl w:val="0"/>
+        </w:rPr>
+      </w:r>
+    </w:p>
+    <w:p>
+      <w:pPr>
+        <w:jc w:val="both"/>
+        <w:rPr/>
+      </w:pPr>
+      <w:r>
+        <w:rPr/>
+        <w:drawing>
+          <wp:inline distB="114300" distT="114300" distL="114300" distR="114300">
+            <wp:extent cx="5943600" cy="3276600"/>
+            <wp:effectExtent b="0" l="0" r="0" t="0"/>
+            <wp:docPr id="54" name="image49.png"/>
+            <a:graphic>
+              <a:graphicData uri="http://schemas.openxmlformats.org/drawingml/2006/picture">
+                <pic:pic>
+                  <pic:nvPicPr>
+                    <pic:cNvPr id="0" name="image49.png"/>
+                    <pic:cNvPicPr preferRelativeResize="0"/>
+                  </pic:nvPicPr>
+                  <pic:blipFill>
+                    <a:blip r:embed="rId38"/>
+                    <a:srcRect b="0" l="0" r="0" t="0"/>
+                    <a:stretch>
+                      <a:fillRect/>
+                    </a:stretch>
+                  </pic:blipFill>
+                  <pic:spPr>
+                    <a:xfrm>
+                      <a:off x="0" y="0"/>
+                      <a:ext cx="5943600" cy="3276600"/>
+                    </a:xfrm>
+                    <a:prstGeom prst="rect"/>
+                    <a:ln/>
+                  </pic:spPr>
+                </pic:pic>
+              </a:graphicData>
+            </a:graphic>
+          </wp:inline>
+        </w:drawing>
+      </w:r>
+      <w:r>
+        <w:rPr>
+          <w:rtl w:val="0"/>
+        </w:rPr>
+      </w:r>
+    </w:p>
+    <w:p>
+      <w:pPr>
+        <w:jc w:val="both"/>
+        <w:rPr/>
+      </w:pPr>
+      <w:r>
+        <w:rPr>
+          <w:rtl w:val="0"/>
+        </w:rPr>
+        <w:t xml:space="preserve">Editar:</w:t>
+      </w:r>
+    </w:p>
+    <w:p>
+      <w:pPr>
+        <w:jc w:val="both"/>
+        <w:rPr/>
+      </w:pPr>
+      <w:r>
+        <w:rPr>
+          <w:rtl w:val="0"/>
+        </w:rPr>
+        <w:t xml:space="preserve">Para editar el anuncio utilizamos las siguientes vistas,rutas y funciones</w:t>
+      </w:r>
+    </w:p>
+    <w:p>
+      <w:pPr>
+        <w:jc w:val="both"/>
+        <w:rPr/>
+      </w:pPr>
+      <w:r>
+        <w:rPr/>
+        <w:drawing>
+          <wp:inline distB="114300" distT="114300" distL="114300" distR="114300">
+            <wp:extent cx="5943600" cy="3530600"/>
+            <wp:effectExtent b="0" l="0" r="0" t="0"/>
+            <wp:docPr id="25" name="image23.png"/>
+            <a:graphic>
+              <a:graphicData uri="http://schemas.openxmlformats.org/drawingml/2006/picture">
+                <pic:pic>
+                  <pic:nvPicPr>
+                    <pic:cNvPr id="0" name="image23.png"/>
+                    <pic:cNvPicPr preferRelativeResize="0"/>
+                  </pic:nvPicPr>
+                  <pic:blipFill>
+                    <a:blip r:embed="rId39"/>
+                    <a:srcRect b="0" l="0" r="0" t="0"/>
+                    <a:stretch>
+                      <a:fillRect/>
+                    </a:stretch>
+                  </pic:blipFill>
+                  <pic:spPr>
+                    <a:xfrm>
+                      <a:off x="0" y="0"/>
+                      <a:ext cx="5943600" cy="3530600"/>
+                    </a:xfrm>
+                    <a:prstGeom prst="rect"/>
+                    <a:ln/>
+                  </pic:spPr>
+                </pic:pic>
+              </a:graphicData>
+            </a:graphic>
+          </wp:inline>
+        </w:drawing>
+      </w:r>
+      <w:r>
+        <w:rPr>
+          <w:rtl w:val="0"/>
+        </w:rPr>
+      </w:r>
+    </w:p>
+    <w:p>
+      <w:pPr>
+        <w:jc w:val="both"/>
+        <w:rPr/>
+      </w:pPr>
+      <w:r>
+        <w:rPr>
+          <w:rtl w:val="0"/>
+        </w:rPr>
+        <w:t xml:space="preserve">La vista para editar el anuncio nos muestra los datos antiguos de ese mismo anuncio para cambiarlos.</w:t>
+      </w:r>
+    </w:p>
+    <w:p>
+      <w:pPr>
+        <w:jc w:val="both"/>
+        <w:rPr/>
+      </w:pPr>
+      <w:r>
+        <w:rPr/>
+        <w:drawing>
+          <wp:inline distB="114300" distT="114300" distL="114300" distR="114300">
+            <wp:extent cx="5943600" cy="457200"/>
+            <wp:effectExtent b="0" l="0" r="0" t="0"/>
+            <wp:docPr id="44" name="image40.png"/>
+            <a:graphic>
+              <a:graphicData uri="http://schemas.openxmlformats.org/drawingml/2006/picture">
+                <pic:pic>
+                  <pic:nvPicPr>
+                    <pic:cNvPr id="0" name="image40.png"/>
+                    <pic:cNvPicPr preferRelativeResize="0"/>
+                  </pic:nvPicPr>
+                  <pic:blipFill>
+                    <a:blip r:embed="rId40"/>
+                    <a:srcRect b="0" l="0" r="0" t="0"/>
+                    <a:stretch>
+                      <a:fillRect/>
+                    </a:stretch>
+                  </pic:blipFill>
+                  <pic:spPr>
+                    <a:xfrm>
+                      <a:off x="0" y="0"/>
+                      <a:ext cx="5943600" cy="457200"/>
+                    </a:xfrm>
+                    <a:prstGeom prst="rect"/>
+                    <a:ln/>
+                  </pic:spPr>
+                </pic:pic>
+              </a:graphicData>
+            </a:graphic>
+          </wp:inline>
+        </w:drawing>
+      </w:r>
+      <w:r>
+        <w:rPr>
+          <w:rtl w:val="0"/>
+        </w:rPr>
+      </w:r>
+    </w:p>
+    <w:p>
+      <w:pPr>
+        <w:jc w:val="both"/>
+        <w:rPr/>
+      </w:pPr>
+      <w:r>
+        <w:rPr/>
+        <w:drawing>
+          <wp:inline distB="114300" distT="114300" distL="114300" distR="114300">
+            <wp:extent cx="4238625" cy="2905125"/>
+            <wp:effectExtent b="0" l="0" r="0" t="0"/>
+            <wp:docPr id="6" name="image14.png"/>
+            <a:graphic>
+              <a:graphicData uri="http://schemas.openxmlformats.org/drawingml/2006/picture">
+                <pic:pic>
+                  <pic:nvPicPr>
+                    <pic:cNvPr id="0" name="image14.png"/>
+                    <pic:cNvPicPr preferRelativeResize="0"/>
+                  </pic:nvPicPr>
+                  <pic:blipFill>
+                    <a:blip r:embed="rId41"/>
+                    <a:srcRect b="0" l="0" r="0" t="0"/>
+                    <a:stretch>
+                      <a:fillRect/>
+                    </a:stretch>
+                  </pic:blipFill>
+                  <pic:spPr>
+                    <a:xfrm>
+                      <a:off x="0" y="0"/>
+                      <a:ext cx="4238625" cy="2905125"/>
+                    </a:xfrm>
+                    <a:prstGeom prst="rect"/>
+                    <a:ln/>
+                  </pic:spPr>
+                </pic:pic>
+              </a:graphicData>
+            </a:graphic>
+          </wp:inline>
+        </w:drawing>
+      </w:r>
+      <w:r>
+        <w:rPr>
+          <w:rtl w:val="0"/>
+        </w:rPr>
+      </w:r>
+    </w:p>
+    <w:p>
+      <w:pPr>
+        <w:jc w:val="both"/>
+        <w:rPr/>
+      </w:pPr>
+      <w:r>
+        <w:rPr>
+          <w:rtl w:val="0"/>
+        </w:rPr>
+        <w:t xml:space="preserve">En la función para hacer el update recogemos los datos nuevos del anuncio para actualizarlo.</w:t>
+      </w:r>
+    </w:p>
+    <w:p>
+      <w:pPr>
+        <w:jc w:val="both"/>
+        <w:rPr/>
+      </w:pPr>
+      <w:r>
+        <w:rPr>
+          <w:rtl w:val="0"/>
+        </w:rPr>
+        <w:t xml:space="preserve">Eliminar</w:t>
+      </w:r>
+    </w:p>
+    <w:p>
+      <w:pPr>
+        <w:jc w:val="both"/>
+        <w:rPr/>
+      </w:pPr>
+      <w:r>
+        <w:rPr>
+          <w:rtl w:val="0"/>
+        </w:rPr>
+        <w:t xml:space="preserve">Para eliminar el anuncio recogemos la id desde el listado el cual nos lleva mediante la ruta a la función para eliminar el anuncio.</w:t>
+      </w:r>
+    </w:p>
+    <w:p>
+      <w:pPr>
+        <w:jc w:val="both"/>
+        <w:rPr/>
+      </w:pPr>
+      <w:r>
+        <w:rPr/>
+        <w:drawing>
+          <wp:inline distB="114300" distT="114300" distL="114300" distR="114300">
+            <wp:extent cx="5943600" cy="241300"/>
+            <wp:effectExtent b="0" l="0" r="0" t="0"/>
+            <wp:docPr id="51" name="image65.png"/>
+            <a:graphic>
+              <a:graphicData uri="http://schemas.openxmlformats.org/drawingml/2006/picture">
+                <pic:pic>
+                  <pic:nvPicPr>
+                    <pic:cNvPr id="0" name="image65.png"/>
+                    <pic:cNvPicPr preferRelativeResize="0"/>
+                  </pic:nvPicPr>
+                  <pic:blipFill>
+                    <a:blip r:embed="rId42"/>
+                    <a:srcRect b="0" l="0" r="0" t="0"/>
+                    <a:stretch>
+                      <a:fillRect/>
+                    </a:stretch>
+                  </pic:blipFill>
+                  <pic:spPr>
+                    <a:xfrm>
+                      <a:off x="0" y="0"/>
+                      <a:ext cx="5943600" cy="241300"/>
+                    </a:xfrm>
+                    <a:prstGeom prst="rect"/>
+                    <a:ln/>
+                  </pic:spPr>
+                </pic:pic>
+              </a:graphicData>
+            </a:graphic>
+          </wp:inline>
+        </w:drawing>
+      </w:r>
+      <w:r>
+        <w:rPr>
+          <w:rtl w:val="0"/>
+        </w:rPr>
+      </w:r>
+    </w:p>
+    <w:p>
+      <w:pPr>
+        <w:jc w:val="both"/>
+        <w:rPr/>
+      </w:pPr>
+      <w:r>
+        <w:rPr/>
+        <w:drawing>
+          <wp:inline distB="114300" distT="114300" distL="114300" distR="114300">
+            <wp:extent cx="3752850" cy="1295400"/>
+            <wp:effectExtent b="0" l="0" r="0" t="0"/>
+            <wp:docPr id="4" name="image6.png"/>
             <a:graphic>
               <a:graphicData uri="http://schemas.openxmlformats.org/drawingml/2006/picture">
                 <pic:pic>
@@ -3761,7 +4211,133 @@
                     <pic:cNvPicPr preferRelativeResize="0"/>
                   </pic:nvPicPr>
                   <pic:blipFill>
-                    <a:blip r:embed="rId35"/>
+                    <a:blip r:embed="rId43"/>
+                    <a:srcRect b="0" l="0" r="0" t="0"/>
+                    <a:stretch>
+                      <a:fillRect/>
+                    </a:stretch>
+                  </pic:blipFill>
+                  <pic:spPr>
+                    <a:xfrm>
+                      <a:off x="0" y="0"/>
+                      <a:ext cx="3752850" cy="1295400"/>
+                    </a:xfrm>
+                    <a:prstGeom prst="rect"/>
+                    <a:ln/>
+                  </pic:spPr>
+                </pic:pic>
+              </a:graphicData>
+            </a:graphic>
+          </wp:inline>
+        </w:drawing>
+      </w:r>
+      <w:r>
+        <w:rPr>
+          <w:rtl w:val="0"/>
+        </w:rPr>
+      </w:r>
+    </w:p>
+    <w:p>
+      <w:pPr>
+        <w:pStyle w:val="Heading2"/>
+        <w:jc w:val="both"/>
+        <w:rPr/>
+      </w:pPr>
+      <w:bookmarkStart w:colFirst="0" w:colLast="0" w:name="_7c5txdcwzwcq" w:id="15"/>
+      <w:bookmarkEnd w:id="15"/>
+      <w:r>
+        <w:rPr>
+          <w:rtl w:val="0"/>
+        </w:rPr>
+        <w:t xml:space="preserve">Sprint 4</w:t>
+      </w:r>
+    </w:p>
+    <w:p>
+      <w:pPr>
+        <w:jc w:val="both"/>
+        <w:rPr/>
+      </w:pPr>
+      <w:r>
+        <w:rPr>
+          <w:rtl w:val="0"/>
+        </w:rPr>
+      </w:r>
+    </w:p>
+    <w:p>
+      <w:pPr>
+        <w:jc w:val="both"/>
+        <w:rPr/>
+      </w:pPr>
+      <w:r>
+        <w:rPr>
+          <w:rtl w:val="0"/>
+        </w:rPr>
+      </w:r>
+    </w:p>
+    <w:p>
+      <w:pPr>
+        <w:jc w:val="both"/>
+        <w:rPr/>
+      </w:pPr>
+      <w:r>
+        <w:rPr>
+          <w:rtl w:val="0"/>
+        </w:rPr>
+      </w:r>
+    </w:p>
+    <w:p>
+      <w:pPr>
+        <w:pStyle w:val="Heading1"/>
+        <w:jc w:val="both"/>
+        <w:rPr/>
+      </w:pPr>
+      <w:bookmarkStart w:colFirst="0" w:colLast="0" w:name="_lpwra2t1hb81" w:id="16"/>
+      <w:bookmarkEnd w:id="16"/>
+      <w:r>
+        <w:br w:type="page"/>
+      </w:r>
+      <w:r>
+        <w:rPr>
+          <w:rtl w:val="0"/>
+        </w:rPr>
+      </w:r>
+    </w:p>
+    <w:p>
+      <w:pPr>
+        <w:pStyle w:val="Heading1"/>
+        <w:jc w:val="both"/>
+        <w:rPr/>
+      </w:pPr>
+      <w:bookmarkStart w:colFirst="0" w:colLast="0" w:name="_demlr73ymwgi" w:id="17"/>
+      <w:bookmarkEnd w:id="17"/>
+      <w:r>
+        <w:rPr>
+          <w:rtl w:val="0"/>
+        </w:rPr>
+        <w:t xml:space="preserve">Esquema de Base de Datos</w:t>
+      </w:r>
+    </w:p>
+    <w:p>
+      <w:pPr>
+        <w:jc w:val="both"/>
+        <w:rPr/>
+      </w:pPr>
+      <w:r>
+        <w:rPr/>
+        <w:drawing>
+          <wp:inline distB="114300" distT="114300" distL="114300" distR="114300">
+            <wp:extent cx="5943600" cy="3136900"/>
+            <wp:effectExtent b="0" l="0" r="0" t="0"/>
+            <wp:docPr id="30" name="image36.png"/>
+            <a:graphic>
+              <a:graphicData uri="http://schemas.openxmlformats.org/drawingml/2006/picture">
+                <pic:pic>
+                  <pic:nvPicPr>
+                    <pic:cNvPr id="0" name="image36.png"/>
+                    <pic:cNvPicPr preferRelativeResize="0"/>
+                  </pic:nvPicPr>
+                  <pic:blipFill>
+                    <a:blip r:embed="rId44"/>
                     <a:srcRect b="0" l="0" r="0" t="0"/>
                     <a:stretch>
                       <a:fillRect/>
@@ -3982,16 +4558,16 @@
           <wp:inline distB="114300" distT="114300" distL="114300" distR="114300">
             <wp:extent cx="5943600" cy="1689100"/>
             <wp:effectExtent b="0" l="0" r="0" t="0"/>
-            <wp:docPr id="33" name="image29.png"/>
+            <wp:docPr id="53" name="image59.png"/>
             <a:graphic>
               <a:graphicData uri="http://schemas.openxmlformats.org/drawingml/2006/picture">
                 <pic:pic>
                   <pic:nvPicPr>
-                    <pic:cNvPr id="0" name="image29.png"/>
+                    <pic:cNvPr id="0" name="image59.png"/>
                     <pic:cNvPicPr preferRelativeResize="0"/>
                   </pic:nvPicPr>
                   <pic:blipFill>
-                    <a:blip r:embed="rId36"/>
+                    <a:blip r:embed="rId45"/>
                     <a:srcRect b="0" l="0" r="0" t="0"/>
                     <a:stretch>
                       <a:fillRect/>
@@ -4040,16 +4616,16 @@
           <wp:inline distB="114300" distT="114300" distL="114300" distR="114300">
             <wp:extent cx="5943600" cy="546100"/>
             <wp:effectExtent b="0" l="0" r="0" t="0"/>
-            <wp:docPr id="31" name="image37.png"/>
+            <wp:docPr id="48" name="image48.png"/>
             <a:graphic>
               <a:graphicData uri="http://schemas.openxmlformats.org/drawingml/2006/picture">
                 <pic:pic>
                   <pic:nvPicPr>
-                    <pic:cNvPr id="0" name="image37.png"/>
+                    <pic:cNvPr id="0" name="image48.png"/>
                     <pic:cNvPicPr preferRelativeResize="0"/>
                   </pic:nvPicPr>
                   <pic:blipFill>
-                    <a:blip r:embed="rId37"/>
+                    <a:blip r:embed="rId46"/>
                     <a:srcRect b="0" l="0" r="0" t="0"/>
                     <a:stretch>
                       <a:fillRect/>
@@ -4098,16 +4674,16 @@
           <wp:inline distB="114300" distT="114300" distL="114300" distR="114300">
             <wp:extent cx="5943600" cy="1016000"/>
             <wp:effectExtent b="0" l="0" r="0" t="0"/>
-            <wp:docPr id="41" name="image32.png"/>
+            <wp:docPr id="64" name="image57.png"/>
             <a:graphic>
               <a:graphicData uri="http://schemas.openxmlformats.org/drawingml/2006/picture">
                 <pic:pic>
                   <pic:nvPicPr>
-                    <pic:cNvPr id="0" name="image32.png"/>
+                    <pic:cNvPr id="0" name="image57.png"/>
                     <pic:cNvPicPr preferRelativeResize="0"/>
                   </pic:nvPicPr>
                   <pic:blipFill>
-                    <a:blip r:embed="rId38"/>
+                    <a:blip r:embed="rId47"/>
                     <a:srcRect b="0" l="0" r="0" t="0"/>
                     <a:stretch>
                       <a:fillRect/>
@@ -4146,46 +4722,80 @@
     </w:p>
     <w:p>
       <w:pPr>
-        <w:pStyle w:val="Heading2"/>
-        <w:jc w:val="both"/>
-        <w:rPr/>
-      </w:pPr>
-      <w:bookmarkStart w:colFirst="0" w:colLast="0" w:name="_2tx4tflhfqco" w:id="20"/>
-      <w:bookmarkEnd w:id="20"/>
-      <w:r>
-        <w:br w:type="page"/>
-      </w:r>
-      <w:r>
-        <w:rPr>
-          <w:rtl w:val="0"/>
-        </w:rPr>
-      </w:r>
-    </w:p>
-    <w:p>
-      <w:pPr>
-        <w:pStyle w:val="Heading2"/>
-        <w:jc w:val="both"/>
-        <w:rPr/>
-      </w:pPr>
-      <w:bookmarkStart w:colFirst="0" w:colLast="0" w:name="_tjke2tch2jzw" w:id="21"/>
-      <w:bookmarkEnd w:id="21"/>
-      <w:r>
-        <w:rPr>
-          <w:rtl w:val="0"/>
-        </w:rPr>
-        <w:t xml:space="preserve">Guia de Administrador</w:t>
-      </w:r>
-    </w:p>
-    <w:p>
-      <w:pPr>
-        <w:jc w:val="both"/>
-        <w:rPr/>
-      </w:pPr>
-      <w:r>
-        <w:rPr>
-          <w:rtl w:val="0"/>
-        </w:rPr>
-        <w:t xml:space="preserve">Para la guía del administrador el primer paso es iniciar sesión.</w:t>
+        <w:jc w:val="both"/>
+        <w:rPr/>
+      </w:pPr>
+      <w:r>
+        <w:rPr>
+          <w:rtl w:val="0"/>
+        </w:rPr>
+      </w:r>
+    </w:p>
+    <w:p>
+      <w:pPr>
+        <w:jc w:val="both"/>
+        <w:rPr/>
+      </w:pPr>
+      <w:r>
+        <w:rPr>
+          <w:rtl w:val="0"/>
+        </w:rPr>
+      </w:r>
+    </w:p>
+    <w:p>
+      <w:pPr>
+        <w:jc w:val="both"/>
+        <w:rPr/>
+      </w:pPr>
+      <w:r>
+        <w:rPr>
+          <w:rtl w:val="0"/>
+        </w:rPr>
+      </w:r>
+    </w:p>
+    <w:p>
+      <w:pPr>
+        <w:jc w:val="both"/>
+        <w:rPr/>
+      </w:pPr>
+      <w:r>
+        <w:rPr>
+          <w:rtl w:val="0"/>
+        </w:rPr>
+      </w:r>
+    </w:p>
+    <w:p>
+      <w:pPr>
+        <w:jc w:val="both"/>
+        <w:rPr/>
+      </w:pPr>
+      <w:r>
+        <w:rPr>
+          <w:rtl w:val="0"/>
+        </w:rPr>
+      </w:r>
+    </w:p>
+    <w:p>
+      <w:pPr>
+        <w:jc w:val="both"/>
+        <w:rPr/>
+      </w:pPr>
+      <w:r>
+        <w:rPr>
+          <w:rtl w:val="0"/>
+        </w:rPr>
+      </w:r>
+    </w:p>
+    <w:p>
+      <w:pPr>
+        <w:jc w:val="both"/>
+        <w:rPr/>
+      </w:pPr>
+      <w:r>
+        <w:rPr>
+          <w:rtl w:val="0"/>
+        </w:rPr>
+        <w:t xml:space="preserve">Para poder ver los anuncios del restaurante le daremos click al botón que se encuentra encima del buscador</w:t>
       </w:r>
     </w:p>
     <w:p>
@@ -4199,16 +4809,16 @@
           <wp:inline distB="114300" distT="114300" distL="114300" distR="114300">
             <wp:extent cx="5943600" cy="1816100"/>
             <wp:effectExtent b="0" l="0" r="0" t="0"/>
-            <wp:docPr id="12" name="image7.png"/>
+            <wp:docPr id="61" name="image60.png"/>
             <a:graphic>
               <a:graphicData uri="http://schemas.openxmlformats.org/drawingml/2006/picture">
                 <pic:pic>
                   <pic:nvPicPr>
-                    <pic:cNvPr id="0" name="image7.png"/>
+                    <pic:cNvPr id="0" name="image60.png"/>
                     <pic:cNvPicPr preferRelativeResize="0"/>
                   </pic:nvPicPr>
                   <pic:blipFill>
-                    <a:blip r:embed="rId39"/>
+                    <a:blip r:embed="rId48"/>
                     <a:srcRect b="0" l="0" r="0" t="0"/>
                     <a:stretch>
                       <a:fillRect/>
@@ -4243,6 +4853,212 @@
         <w:rPr>
           <w:rtl w:val="0"/>
         </w:rPr>
+        <w:t xml:space="preserve">En esa página se nos mostrara todos los anuncios activos</w:t>
+      </w:r>
+    </w:p>
+    <w:p>
+      <w:pPr>
+        <w:jc w:val="both"/>
+        <w:rPr/>
+      </w:pPr>
+      <w:r>
+        <w:rPr/>
+        <w:drawing>
+          <wp:inline distB="114300" distT="114300" distL="114300" distR="114300">
+            <wp:extent cx="5943600" cy="1739900"/>
+            <wp:effectExtent b="0" l="0" r="0" t="0"/>
+            <wp:docPr id="47" name="image37.png"/>
+            <a:graphic>
+              <a:graphicData uri="http://schemas.openxmlformats.org/drawingml/2006/picture">
+                <pic:pic>
+                  <pic:nvPicPr>
+                    <pic:cNvPr id="0" name="image37.png"/>
+                    <pic:cNvPicPr preferRelativeResize="0"/>
+                  </pic:nvPicPr>
+                  <pic:blipFill>
+                    <a:blip r:embed="rId49"/>
+                    <a:srcRect b="0" l="0" r="0" t="0"/>
+                    <a:stretch>
+                      <a:fillRect/>
+                    </a:stretch>
+                  </pic:blipFill>
+                  <pic:spPr>
+                    <a:xfrm>
+                      <a:off x="0" y="0"/>
+                      <a:ext cx="5943600" cy="1739900"/>
+                    </a:xfrm>
+                    <a:prstGeom prst="rect"/>
+                    <a:ln/>
+                  </pic:spPr>
+                </pic:pic>
+              </a:graphicData>
+            </a:graphic>
+          </wp:inline>
+        </w:drawing>
+      </w:r>
+      <w:r>
+        <w:rPr>
+          <w:rtl w:val="0"/>
+        </w:rPr>
+      </w:r>
+    </w:p>
+    <w:p>
+      <w:pPr>
+        <w:jc w:val="both"/>
+        <w:rPr/>
+      </w:pPr>
+      <w:r>
+        <w:rPr>
+          <w:rtl w:val="0"/>
+        </w:rPr>
+        <w:t xml:space="preserve">También podemos filtrar los anuncios para mostrar los anuncios activos durante el dia de hoy.</w:t>
+      </w:r>
+    </w:p>
+    <w:p>
+      <w:pPr>
+        <w:jc w:val="both"/>
+        <w:rPr/>
+      </w:pPr>
+      <w:r>
+        <w:rPr/>
+        <w:drawing>
+          <wp:inline distB="114300" distT="114300" distL="114300" distR="114300">
+            <wp:extent cx="5943600" cy="990600"/>
+            <wp:effectExtent b="0" l="0" r="0" t="0"/>
+            <wp:docPr id="36" name="image43.png"/>
+            <a:graphic>
+              <a:graphicData uri="http://schemas.openxmlformats.org/drawingml/2006/picture">
+                <pic:pic>
+                  <pic:nvPicPr>
+                    <pic:cNvPr id="0" name="image43.png"/>
+                    <pic:cNvPicPr preferRelativeResize="0"/>
+                  </pic:nvPicPr>
+                  <pic:blipFill>
+                    <a:blip r:embed="rId50"/>
+                    <a:srcRect b="0" l="0" r="0" t="0"/>
+                    <a:stretch>
+                      <a:fillRect/>
+                    </a:stretch>
+                  </pic:blipFill>
+                  <pic:spPr>
+                    <a:xfrm>
+                      <a:off x="0" y="0"/>
+                      <a:ext cx="5943600" cy="990600"/>
+                    </a:xfrm>
+                    <a:prstGeom prst="rect"/>
+                    <a:ln/>
+                  </pic:spPr>
+                </pic:pic>
+              </a:graphicData>
+            </a:graphic>
+          </wp:inline>
+        </w:drawing>
+      </w:r>
+      <w:r>
+        <w:rPr>
+          <w:rtl w:val="0"/>
+        </w:rPr>
+      </w:r>
+    </w:p>
+    <w:p>
+      <w:pPr>
+        <w:pStyle w:val="Heading2"/>
+        <w:jc w:val="both"/>
+        <w:rPr/>
+      </w:pPr>
+      <w:bookmarkStart w:colFirst="0" w:colLast="0" w:name="_2tx4tflhfqco" w:id="20"/>
+      <w:bookmarkEnd w:id="20"/>
+      <w:r>
+        <w:br w:type="page"/>
+      </w:r>
+      <w:r>
+        <w:rPr>
+          <w:rtl w:val="0"/>
+        </w:rPr>
+      </w:r>
+    </w:p>
+    <w:p>
+      <w:pPr>
+        <w:pStyle w:val="Heading2"/>
+        <w:jc w:val="both"/>
+        <w:rPr/>
+      </w:pPr>
+      <w:bookmarkStart w:colFirst="0" w:colLast="0" w:name="_tjke2tch2jzw" w:id="21"/>
+      <w:bookmarkEnd w:id="21"/>
+      <w:r>
+        <w:rPr>
+          <w:rtl w:val="0"/>
+        </w:rPr>
+        <w:t xml:space="preserve">Guia de Administrador</w:t>
+      </w:r>
+    </w:p>
+    <w:p>
+      <w:pPr>
+        <w:jc w:val="both"/>
+        <w:rPr/>
+      </w:pPr>
+      <w:r>
+        <w:rPr>
+          <w:rtl w:val="0"/>
+        </w:rPr>
+        <w:t xml:space="preserve">Para la guía del administrador el primer paso es iniciar sesión.</w:t>
+      </w:r>
+    </w:p>
+    <w:p>
+      <w:pPr>
+        <w:jc w:val="both"/>
+        <w:rPr/>
+      </w:pPr>
+      <w:r>
+        <w:rPr/>
+        <w:drawing>
+          <wp:inline distB="114300" distT="114300" distL="114300" distR="114300">
+            <wp:extent cx="5943600" cy="1816100"/>
+            <wp:effectExtent b="0" l="0" r="0" t="0"/>
+            <wp:docPr id="22" name="image16.png"/>
+            <a:graphic>
+              <a:graphicData uri="http://schemas.openxmlformats.org/drawingml/2006/picture">
+                <pic:pic>
+                  <pic:nvPicPr>
+                    <pic:cNvPr id="0" name="image16.png"/>
+                    <pic:cNvPicPr preferRelativeResize="0"/>
+                  </pic:nvPicPr>
+                  <pic:blipFill>
+                    <a:blip r:embed="rId51"/>
+                    <a:srcRect b="0" l="0" r="0" t="0"/>
+                    <a:stretch>
+                      <a:fillRect/>
+                    </a:stretch>
+                  </pic:blipFill>
+                  <pic:spPr>
+                    <a:xfrm>
+                      <a:off x="0" y="0"/>
+                      <a:ext cx="5943600" cy="1816100"/>
+                    </a:xfrm>
+                    <a:prstGeom prst="rect"/>
+                    <a:ln/>
+                  </pic:spPr>
+                </pic:pic>
+              </a:graphicData>
+            </a:graphic>
+          </wp:inline>
+        </w:drawing>
+      </w:r>
+      <w:r>
+        <w:rPr>
+          <w:rtl w:val="0"/>
+        </w:rPr>
+      </w:r>
+    </w:p>
+    <w:p>
+      <w:pPr>
+        <w:jc w:val="both"/>
+        <w:rPr/>
+      </w:pPr>
+      <w:r>
+        <w:rPr>
+          <w:rtl w:val="0"/>
+        </w:rPr>
         <w:t xml:space="preserve">Una vez iniciada la sesión te mandara al panel de administrador</w:t>
       </w:r>
     </w:p>
@@ -4257,16 +5073,16 @@
           <wp:inline distB="114300" distT="114300" distL="114300" distR="114300">
             <wp:extent cx="5943600" cy="1320800"/>
             <wp:effectExtent b="0" l="0" r="0" t="0"/>
-            <wp:docPr id="4" name="image1.png"/>
+            <wp:docPr id="10" name="image2.png"/>
             <a:graphic>
               <a:graphicData uri="http://schemas.openxmlformats.org/drawingml/2006/picture">
                 <pic:pic>
                   <pic:nvPicPr>
-                    <pic:cNvPr id="0" name="image1.png"/>
+                    <pic:cNvPr id="0" name="image2.png"/>
                     <pic:cNvPicPr preferRelativeResize="0"/>
                   </pic:nvPicPr>
                   <pic:blipFill>
-                    <a:blip r:embed="rId40"/>
+                    <a:blip r:embed="rId52"/>
                     <a:srcRect b="0" l="0" r="0" t="0"/>
                     <a:stretch>
                       <a:fillRect/>
@@ -4339,16 +5155,16 @@
           <wp:inline distB="114300" distT="114300" distL="114300" distR="114300">
             <wp:extent cx="5943600" cy="800100"/>
             <wp:effectExtent b="0" l="0" r="0" t="0"/>
-            <wp:docPr id="42" name="image40.png"/>
+            <wp:docPr id="66" name="image56.png"/>
             <a:graphic>
               <a:graphicData uri="http://schemas.openxmlformats.org/drawingml/2006/picture">
                 <pic:pic>
                   <pic:nvPicPr>
-                    <pic:cNvPr id="0" name="image40.png"/>
+                    <pic:cNvPr id="0" name="image56.png"/>
                     <pic:cNvPicPr preferRelativeResize="0"/>
                   </pic:nvPicPr>
                   <pic:blipFill>
-                    <a:blip r:embed="rId41"/>
+                    <a:blip r:embed="rId53"/>
                     <a:srcRect b="0" l="0" r="0" t="0"/>
                     <a:stretch>
                       <a:fillRect/>
@@ -4411,16 +5227,16 @@
           <wp:inline distB="114300" distT="114300" distL="114300" distR="114300">
             <wp:extent cx="5943600" cy="952500"/>
             <wp:effectExtent b="0" l="0" r="0" t="0"/>
-            <wp:docPr id="15" name="image17.png"/>
+            <wp:docPr id="27" name="image28.png"/>
             <a:graphic>
               <a:graphicData uri="http://schemas.openxmlformats.org/drawingml/2006/picture">
                 <pic:pic>
                   <pic:nvPicPr>
-                    <pic:cNvPr id="0" name="image17.png"/>
+                    <pic:cNvPr id="0" name="image28.png"/>
                     <pic:cNvPicPr preferRelativeResize="0"/>
                   </pic:nvPicPr>
                   <pic:blipFill>
-                    <a:blip r:embed="rId42"/>
+                    <a:blip r:embed="rId54"/>
                     <a:srcRect b="0" l="0" r="0" t="0"/>
                     <a:stretch>
                       <a:fillRect/>
@@ -4461,6 +5277,53 @@
     </w:p>
     <w:p>
       <w:pPr>
+        <w:spacing w:after="240" w:before="240" w:lineRule="auto"/>
+        <w:jc w:val="both"/>
+        <w:rPr/>
+      </w:pPr>
+      <w:r>
+        <w:rPr/>
+        <w:drawing>
+          <wp:inline distB="114300" distT="114300" distL="114300" distR="114300">
+            <wp:extent cx="5943600" cy="838200"/>
+            <wp:effectExtent b="0" l="0" r="0" t="0"/>
+            <wp:docPr id="1" name="image15.png"/>
+            <a:graphic>
+              <a:graphicData uri="http://schemas.openxmlformats.org/drawingml/2006/picture">
+                <pic:pic>
+                  <pic:nvPicPr>
+                    <pic:cNvPr id="0" name="image15.png"/>
+                    <pic:cNvPicPr preferRelativeResize="0"/>
+                  </pic:nvPicPr>
+                  <pic:blipFill>
+                    <a:blip r:embed="rId55"/>
+                    <a:srcRect b="0" l="0" r="0" t="0"/>
+                    <a:stretch>
+                      <a:fillRect/>
+                    </a:stretch>
+                  </pic:blipFill>
+                  <pic:spPr>
+                    <a:xfrm>
+                      <a:off x="0" y="0"/>
+                      <a:ext cx="5943600" cy="838200"/>
+                    </a:xfrm>
+                    <a:prstGeom prst="rect"/>
+                    <a:ln/>
+                  </pic:spPr>
+                </pic:pic>
+              </a:graphicData>
+            </a:graphic>
+          </wp:inline>
+        </w:drawing>
+      </w:r>
+      <w:r>
+        <w:rPr>
+          <w:rtl w:val="0"/>
+        </w:rPr>
+      </w:r>
+    </w:p>
+    <w:p>
+      <w:pPr>
         <w:jc w:val="both"/>
         <w:rPr/>
       </w:pPr>
@@ -4505,16 +5368,16 @@
           <wp:inline distB="114300" distT="114300" distL="114300" distR="114300">
             <wp:extent cx="5943600" cy="1689100"/>
             <wp:effectExtent b="0" l="0" r="0" t="0"/>
-            <wp:docPr id="39" name="image31.png"/>
+            <wp:docPr id="60" name="image55.png"/>
             <a:graphic>
               <a:graphicData uri="http://schemas.openxmlformats.org/drawingml/2006/picture">
                 <pic:pic>
                   <pic:nvPicPr>
-                    <pic:cNvPr id="0" name="image31.png"/>
+                    <pic:cNvPr id="0" name="image55.png"/>
                     <pic:cNvPicPr preferRelativeResize="0"/>
                   </pic:nvPicPr>
                   <pic:blipFill>
-                    <a:blip r:embed="rId43"/>
+                    <a:blip r:embed="rId56"/>
                     <a:srcRect b="0" l="0" r="0" t="0"/>
                     <a:stretch>
                       <a:fillRect/>
@@ -4574,6 +5437,42 @@
         <w:rPr>
           <w:rtl w:val="0"/>
         </w:rPr>
+      </w:r>
+    </w:p>
+    <w:p>
+      <w:pPr>
+        <w:spacing w:after="240" w:before="240" w:lineRule="auto"/>
+        <w:jc w:val="both"/>
+        <w:rPr/>
+      </w:pPr>
+      <w:r>
+        <w:rPr>
+          <w:rtl w:val="0"/>
+        </w:rPr>
+      </w:r>
+    </w:p>
+    <w:p>
+      <w:pPr>
+        <w:spacing w:after="240" w:before="240" w:lineRule="auto"/>
+        <w:jc w:val="both"/>
+        <w:rPr/>
+      </w:pPr>
+      <w:r>
+        <w:rPr>
+          <w:rtl w:val="0"/>
+        </w:rPr>
+      </w:r>
+    </w:p>
+    <w:p>
+      <w:pPr>
+        <w:spacing w:after="240" w:before="240" w:lineRule="auto"/>
+        <w:jc w:val="both"/>
+        <w:rPr/>
+      </w:pPr>
+      <w:r>
+        <w:rPr>
+          <w:rtl w:val="0"/>
+        </w:rPr>
         <w:t xml:space="preserve">Para los siguientes apartados nos iremos al listado de productos donde desde allí podremos editarlos y eliminarlos.</w:t>
       </w:r>
     </w:p>
@@ -4588,16 +5487,16 @@
           <wp:inline distB="114300" distT="114300" distL="114300" distR="114300">
             <wp:extent cx="5943600" cy="952500"/>
             <wp:effectExtent b="0" l="0" r="0" t="0"/>
-            <wp:docPr id="37" name="image34.png"/>
+            <wp:docPr id="58" name="image51.png"/>
             <a:graphic>
               <a:graphicData uri="http://schemas.openxmlformats.org/drawingml/2006/picture">
                 <pic:pic>
                   <pic:nvPicPr>
-                    <pic:cNvPr id="0" name="image34.png"/>
+                    <pic:cNvPr id="0" name="image51.png"/>
                     <pic:cNvPicPr preferRelativeResize="0"/>
                   </pic:nvPicPr>
                   <pic:blipFill>
-                    <a:blip r:embed="rId44"/>
+                    <a:blip r:embed="rId57"/>
                     <a:srcRect b="0" l="0" r="0" t="0"/>
                     <a:stretch>
                       <a:fillRect/>
@@ -4632,6 +5531,273 @@
         <w:rPr>
           <w:rtl w:val="0"/>
         </w:rPr>
+        <w:t xml:space="preserve">Al editar el producto podremos cambiar tanto el nombre como el precio.</w:t>
+      </w:r>
+    </w:p>
+    <w:p>
+      <w:pPr>
+        <w:jc w:val="both"/>
+        <w:rPr/>
+      </w:pPr>
+      <w:r>
+        <w:rPr/>
+        <w:drawing>
+          <wp:inline distB="114300" distT="114300" distL="114300" distR="114300">
+            <wp:extent cx="5943600" cy="1104900"/>
+            <wp:effectExtent b="0" l="0" r="0" t="0"/>
+            <wp:docPr id="50" name="image45.png"/>
+            <a:graphic>
+              <a:graphicData uri="http://schemas.openxmlformats.org/drawingml/2006/picture">
+                <pic:pic>
+                  <pic:nvPicPr>
+                    <pic:cNvPr id="0" name="image45.png"/>
+                    <pic:cNvPicPr preferRelativeResize="0"/>
+                  </pic:nvPicPr>
+                  <pic:blipFill>
+                    <a:blip r:embed="rId58"/>
+                    <a:srcRect b="0" l="0" r="0" t="0"/>
+                    <a:stretch>
+                      <a:fillRect/>
+                    </a:stretch>
+                  </pic:blipFill>
+                  <pic:spPr>
+                    <a:xfrm>
+                      <a:off x="0" y="0"/>
+                      <a:ext cx="5943600" cy="1104900"/>
+                    </a:xfrm>
+                    <a:prstGeom prst="rect"/>
+                    <a:ln/>
+                  </pic:spPr>
+                </pic:pic>
+              </a:graphicData>
+            </a:graphic>
+          </wp:inline>
+        </w:drawing>
+      </w:r>
+      <w:r>
+        <w:rPr>
+          <w:rtl w:val="0"/>
+        </w:rPr>
+      </w:r>
+    </w:p>
+    <w:p>
+      <w:pPr>
+        <w:jc w:val="both"/>
+        <w:rPr/>
+      </w:pPr>
+      <w:r>
+        <w:rPr>
+          <w:rtl w:val="0"/>
+        </w:rPr>
+        <w:t xml:space="preserve">Y para eliminarlos solo es necesario pulsar el botón eliminar.</w:t>
+      </w:r>
+    </w:p>
+    <w:p>
+      <w:pPr>
+        <w:jc w:val="both"/>
+        <w:rPr/>
+      </w:pPr>
+      <w:r>
+        <w:rPr>
+          <w:rtl w:val="0"/>
+        </w:rPr>
+      </w:r>
+    </w:p>
+    <w:p>
+      <w:pPr>
+        <w:jc w:val="both"/>
+        <w:rPr/>
+      </w:pPr>
+      <w:r>
+        <w:rPr>
+          <w:rtl w:val="0"/>
+        </w:rPr>
+        <w:t xml:space="preserve">Anuncios:</w:t>
+      </w:r>
+    </w:p>
+    <w:p>
+      <w:pPr>
+        <w:jc w:val="both"/>
+        <w:rPr/>
+      </w:pPr>
+      <w:r>
+        <w:rPr>
+          <w:rtl w:val="0"/>
+        </w:rPr>
+        <w:t xml:space="preserve">Para crear un anuncio le daremos a la opcion crear anuncio desde la pagina inicial.</w:t>
+      </w:r>
+    </w:p>
+    <w:p>
+      <w:pPr>
+        <w:jc w:val="both"/>
+        <w:rPr/>
+      </w:pPr>
+      <w:r>
+        <w:rPr/>
+        <w:drawing>
+          <wp:inline distB="114300" distT="114300" distL="114300" distR="114300">
+            <wp:extent cx="5943600" cy="1498600"/>
+            <wp:effectExtent b="0" l="0" r="0" t="0"/>
+            <wp:docPr id="19" name="image4.png"/>
+            <a:graphic>
+              <a:graphicData uri="http://schemas.openxmlformats.org/drawingml/2006/picture">
+                <pic:pic>
+                  <pic:nvPicPr>
+                    <pic:cNvPr id="0" name="image4.png"/>
+                    <pic:cNvPicPr preferRelativeResize="0"/>
+                  </pic:nvPicPr>
+                  <pic:blipFill>
+                    <a:blip r:embed="rId59"/>
+                    <a:srcRect b="0" l="0" r="0" t="0"/>
+                    <a:stretch>
+                      <a:fillRect/>
+                    </a:stretch>
+                  </pic:blipFill>
+                  <pic:spPr>
+                    <a:xfrm>
+                      <a:off x="0" y="0"/>
+                      <a:ext cx="5943600" cy="1498600"/>
+                    </a:xfrm>
+                    <a:prstGeom prst="rect"/>
+                    <a:ln/>
+                  </pic:spPr>
+                </pic:pic>
+              </a:graphicData>
+            </a:graphic>
+          </wp:inline>
+        </w:drawing>
+      </w:r>
+      <w:r>
+        <w:rPr>
+          <w:rtl w:val="0"/>
+        </w:rPr>
+      </w:r>
+    </w:p>
+    <w:p>
+      <w:pPr>
+        <w:jc w:val="both"/>
+        <w:rPr/>
+      </w:pPr>
+      <w:r>
+        <w:rPr>
+          <w:rtl w:val="0"/>
+        </w:rPr>
+        <w:t xml:space="preserve">Una vez allí tendremos que introducir el título del anuncio, la descripción y las fechas de inicio y de fin.</w:t>
+      </w:r>
+    </w:p>
+    <w:p>
+      <w:pPr>
+        <w:jc w:val="both"/>
+        <w:rPr/>
+      </w:pPr>
+      <w:r>
+        <w:rPr/>
+        <w:drawing>
+          <wp:inline distB="114300" distT="114300" distL="114300" distR="114300">
+            <wp:extent cx="5943600" cy="1676400"/>
+            <wp:effectExtent b="0" l="0" r="0" t="0"/>
+            <wp:docPr id="24" name="image19.png"/>
+            <a:graphic>
+              <a:graphicData uri="http://schemas.openxmlformats.org/drawingml/2006/picture">
+                <pic:pic>
+                  <pic:nvPicPr>
+                    <pic:cNvPr id="0" name="image19.png"/>
+                    <pic:cNvPicPr preferRelativeResize="0"/>
+                  </pic:nvPicPr>
+                  <pic:blipFill>
+                    <a:blip r:embed="rId60"/>
+                    <a:srcRect b="0" l="0" r="0" t="0"/>
+                    <a:stretch>
+                      <a:fillRect/>
+                    </a:stretch>
+                  </pic:blipFill>
+                  <pic:spPr>
+                    <a:xfrm>
+                      <a:off x="0" y="0"/>
+                      <a:ext cx="5943600" cy="1676400"/>
+                    </a:xfrm>
+                    <a:prstGeom prst="rect"/>
+                    <a:ln/>
+                  </pic:spPr>
+                </pic:pic>
+              </a:graphicData>
+            </a:graphic>
+          </wp:inline>
+        </w:drawing>
+      </w:r>
+      <w:r>
+        <w:rPr>
+          <w:rtl w:val="0"/>
+        </w:rPr>
+      </w:r>
+    </w:p>
+    <w:p>
+      <w:pPr>
+        <w:jc w:val="both"/>
+        <w:rPr/>
+      </w:pPr>
+      <w:r>
+        <w:rPr>
+          <w:rtl w:val="0"/>
+        </w:rPr>
+        <w:t xml:space="preserve">Nada más crear el anuncio nos mandará una notificación por telegram con el título y la descripción del anuncio.</w:t>
+      </w:r>
+    </w:p>
+    <w:p>
+      <w:pPr>
+        <w:jc w:val="both"/>
+        <w:rPr/>
+      </w:pPr>
+      <w:r>
+        <w:rPr/>
+        <w:drawing>
+          <wp:inline distB="114300" distT="114300" distL="114300" distR="114300">
+            <wp:extent cx="4238625" cy="1343025"/>
+            <wp:effectExtent b="0" l="0" r="0" t="0"/>
+            <wp:docPr id="52" name="image50.png"/>
+            <a:graphic>
+              <a:graphicData uri="http://schemas.openxmlformats.org/drawingml/2006/picture">
+                <pic:pic>
+                  <pic:nvPicPr>
+                    <pic:cNvPr id="0" name="image50.png"/>
+                    <pic:cNvPicPr preferRelativeResize="0"/>
+                  </pic:nvPicPr>
+                  <pic:blipFill>
+                    <a:blip r:embed="rId61"/>
+                    <a:srcRect b="0" l="0" r="0" t="0"/>
+                    <a:stretch>
+                      <a:fillRect/>
+                    </a:stretch>
+                  </pic:blipFill>
+                  <pic:spPr>
+                    <a:xfrm>
+                      <a:off x="0" y="0"/>
+                      <a:ext cx="4238625" cy="1343025"/>
+                    </a:xfrm>
+                    <a:prstGeom prst="rect"/>
+                    <a:ln/>
+                  </pic:spPr>
+                </pic:pic>
+              </a:graphicData>
+            </a:graphic>
+          </wp:inline>
+        </w:drawing>
+      </w:r>
+      <w:r>
+        <w:rPr>
+          <w:rtl w:val="0"/>
+        </w:rPr>
+      </w:r>
+    </w:p>
+    <w:p>
+      <w:pPr>
+        <w:jc w:val="both"/>
+        <w:rPr/>
+      </w:pPr>
+      <w:r>
+        <w:rPr>
+          <w:rtl w:val="0"/>
+        </w:rPr>
       </w:r>
     </w:p>
     <w:p>
@@ -4792,16 +5958,16 @@
           <wp:inline distB="114300" distT="114300" distL="114300" distR="114300">
             <wp:extent cx="5943600" cy="3670300"/>
             <wp:effectExtent b="0" l="0" r="0" t="0"/>
-            <wp:docPr id="25" name="image22.png"/>
+            <wp:docPr id="38" name="image42.png"/>
             <a:graphic>
               <a:graphicData uri="http://schemas.openxmlformats.org/drawingml/2006/picture">
                 <pic:pic>
                   <pic:nvPicPr>
-                    <pic:cNvPr id="0" name="image22.png"/>
+                    <pic:cNvPr id="0" name="image42.png"/>
                     <pic:cNvPicPr preferRelativeResize="0"/>
                   </pic:nvPicPr>
                   <pic:blipFill>
-                    <a:blip r:embed="rId45"/>
+                    <a:blip r:embed="rId62"/>
                     <a:srcRect b="0" l="0" r="0" t="0"/>
                     <a:stretch>
                       <a:fillRect/>
@@ -4838,16 +6004,16 @@
           <wp:inline distB="114300" distT="114300" distL="114300" distR="114300">
             <wp:extent cx="3152775" cy="381000"/>
             <wp:effectExtent b="0" l="0" r="0" t="0"/>
-            <wp:docPr id="26" name="image28.png"/>
+            <wp:docPr id="40" name="image41.png"/>
             <a:graphic>
               <a:graphicData uri="http://schemas.openxmlformats.org/drawingml/2006/picture">
                 <pic:pic>
                   <pic:nvPicPr>
-                    <pic:cNvPr id="0" name="image28.png"/>
+                    <pic:cNvPr id="0" name="image41.png"/>
                     <pic:cNvPicPr preferRelativeResize="0"/>
                   </pic:nvPicPr>
                   <pic:blipFill>
-                    <a:blip r:embed="rId46"/>
+                    <a:blip r:embed="rId63"/>
                     <a:srcRect b="0" l="0" r="0" t="0"/>
                     <a:stretch>
                       <a:fillRect/>
@@ -4917,16 +6083,16 @@
           <wp:inline distB="114300" distT="114300" distL="114300" distR="114300">
             <wp:extent cx="5943600" cy="3086100"/>
             <wp:effectExtent b="0" l="0" r="0" t="0"/>
-            <wp:docPr id="32" name="image25.png"/>
+            <wp:docPr id="49" name="image66.png"/>
             <a:graphic>
               <a:graphicData uri="http://schemas.openxmlformats.org/drawingml/2006/picture">
                 <pic:pic>
                   <pic:nvPicPr>
-                    <pic:cNvPr id="0" name="image25.png"/>
+                    <pic:cNvPr id="0" name="image66.png"/>
                     <pic:cNvPicPr preferRelativeResize="0"/>
                   </pic:nvPicPr>
                   <pic:blipFill>
-                    <a:blip r:embed="rId47"/>
+                    <a:blip r:embed="rId64"/>
                     <a:srcRect b="0" l="0" r="0" t="0"/>
                     <a:stretch>
                       <a:fillRect/>
@@ -4975,16 +6141,16 @@
           <wp:inline distB="114300" distT="114300" distL="114300" distR="114300">
             <wp:extent cx="2905125" cy="1314450"/>
             <wp:effectExtent b="0" l="0" r="0" t="0"/>
-            <wp:docPr id="21" name="image27.png"/>
+            <wp:docPr id="33" name="image35.png"/>
             <a:graphic>
               <a:graphicData uri="http://schemas.openxmlformats.org/drawingml/2006/picture">
                 <pic:pic>
                   <pic:nvPicPr>
-                    <pic:cNvPr id="0" name="image27.png"/>
+                    <pic:cNvPr id="0" name="image35.png"/>
                     <pic:cNvPicPr preferRelativeResize="0"/>
                   </pic:nvPicPr>
                   <pic:blipFill>
-                    <a:blip r:embed="rId48"/>
+                    <a:blip r:embed="rId65"/>
                     <a:srcRect b="0" l="0" r="0" t="0"/>
                     <a:stretch>
                       <a:fillRect/>
@@ -5033,16 +6199,16 @@
           <wp:inline distB="114300" distT="114300" distL="114300" distR="114300">
             <wp:extent cx="3076575" cy="638175"/>
             <wp:effectExtent b="0" l="0" r="0" t="0"/>
-            <wp:docPr id="38" name="image30.png"/>
+            <wp:docPr id="59" name="image52.png"/>
             <a:graphic>
               <a:graphicData uri="http://schemas.openxmlformats.org/drawingml/2006/picture">
                 <pic:pic>
                   <pic:nvPicPr>
-                    <pic:cNvPr id="0" name="image30.png"/>
+                    <pic:cNvPr id="0" name="image52.png"/>
                     <pic:cNvPicPr preferRelativeResize="0"/>
                   </pic:nvPicPr>
                   <pic:blipFill>
-                    <a:blip r:embed="rId49"/>
+                    <a:blip r:embed="rId66"/>
                     <a:srcRect b="0" l="0" r="0" t="0"/>
                     <a:stretch>
                       <a:fillRect/>
@@ -5070,6 +6236,714 @@
     </w:p>
     <w:p>
       <w:pPr>
+        <w:jc w:val="both"/>
+        <w:rPr/>
+      </w:pPr>
+      <w:r>
+        <w:rPr>
+          <w:rtl w:val="0"/>
+        </w:rPr>
+      </w:r>
+    </w:p>
+    <w:p>
+      <w:pPr>
+        <w:jc w:val="both"/>
+        <w:rPr/>
+      </w:pPr>
+      <w:r>
+        <w:rPr>
+          <w:rtl w:val="0"/>
+        </w:rPr>
+        <w:t xml:space="preserve">Laravel Scheduler:</w:t>
+      </w:r>
+    </w:p>
+    <w:p>
+      <w:pPr>
+        <w:jc w:val="both"/>
+        <w:rPr/>
+      </w:pPr>
+      <w:r>
+        <w:rPr>
+          <w:rtl w:val="0"/>
+        </w:rPr>
+        <w:t xml:space="preserve">Para el uso de laravel scheduler he seguido el siguiente video</w:t>
+      </w:r>
+    </w:p>
+    <w:p>
+      <w:pPr>
+        <w:jc w:val="both"/>
+        <w:rPr/>
+      </w:pPr>
+      <w:hyperlink r:id="rId67">
+        <w:r>
+          <w:rPr>
+            <w:color w:val="1155cc"/>
+            <w:u w:val="single"/>
+            <w:rtl w:val="0"/>
+          </w:rPr>
+          <w:t xml:space="preserve">https://www.youtube.com/watch?v=UEsjzOvOWao</w:t>
+        </w:r>
+      </w:hyperlink>
+      <w:r>
+        <w:rPr>
+          <w:rtl w:val="0"/>
+        </w:rPr>
+      </w:r>
+    </w:p>
+    <w:p>
+      <w:pPr>
+        <w:jc w:val="both"/>
+        <w:rPr/>
+      </w:pPr>
+      <w:r>
+        <w:rPr>
+          <w:rtl w:val="0"/>
+        </w:rPr>
+      </w:r>
+    </w:p>
+    <w:p>
+      <w:pPr>
+        <w:jc w:val="both"/>
+        <w:rPr/>
+      </w:pPr>
+      <w:r>
+        <w:rPr>
+          <w:rtl w:val="0"/>
+        </w:rPr>
+      </w:r>
+    </w:p>
+    <w:p>
+      <w:pPr>
+        <w:jc w:val="both"/>
+        <w:rPr/>
+      </w:pPr>
+      <w:r>
+        <w:rPr>
+          <w:rtl w:val="0"/>
+        </w:rPr>
+        <w:t xml:space="preserve">Para la utilización del scheduler entraremos en el siguiente archivo</w:t>
+      </w:r>
+    </w:p>
+    <w:p>
+      <w:pPr>
+        <w:jc w:val="both"/>
+        <w:rPr/>
+      </w:pPr>
+      <w:r>
+        <w:rPr/>
+        <w:drawing>
+          <wp:inline distB="114300" distT="114300" distL="114300" distR="114300">
+            <wp:extent cx="3019425" cy="857250"/>
+            <wp:effectExtent b="0" l="0" r="0" t="0"/>
+            <wp:docPr id="2" name="image3.png"/>
+            <a:graphic>
+              <a:graphicData uri="http://schemas.openxmlformats.org/drawingml/2006/picture">
+                <pic:pic>
+                  <pic:nvPicPr>
+                    <pic:cNvPr id="0" name="image3.png"/>
+                    <pic:cNvPicPr preferRelativeResize="0"/>
+                  </pic:nvPicPr>
+                  <pic:blipFill>
+                    <a:blip r:embed="rId68"/>
+                    <a:srcRect b="0" l="0" r="0" t="0"/>
+                    <a:stretch>
+                      <a:fillRect/>
+                    </a:stretch>
+                  </pic:blipFill>
+                  <pic:spPr>
+                    <a:xfrm>
+                      <a:off x="0" y="0"/>
+                      <a:ext cx="3019425" cy="857250"/>
+                    </a:xfrm>
+                    <a:prstGeom prst="rect"/>
+                    <a:ln/>
+                  </pic:spPr>
+                </pic:pic>
+              </a:graphicData>
+            </a:graphic>
+          </wp:inline>
+        </w:drawing>
+      </w:r>
+      <w:r>
+        <w:rPr>
+          <w:rtl w:val="0"/>
+        </w:rPr>
+      </w:r>
+    </w:p>
+    <w:p>
+      <w:pPr>
+        <w:jc w:val="both"/>
+        <w:rPr/>
+      </w:pPr>
+      <w:r>
+        <w:rPr>
+          <w:rtl w:val="0"/>
+        </w:rPr>
+        <w:t xml:space="preserve">Dentro del archivo kernel introduciremos lo siguiente dentro de la función schedule</w:t>
+      </w:r>
+    </w:p>
+    <w:p>
+      <w:pPr>
+        <w:jc w:val="both"/>
+        <w:rPr/>
+      </w:pPr>
+      <w:r>
+        <w:rPr/>
+        <w:drawing>
+          <wp:inline distB="114300" distT="114300" distL="114300" distR="114300">
+            <wp:extent cx="4314825" cy="733425"/>
+            <wp:effectExtent b="0" l="0" r="0" t="0"/>
+            <wp:docPr id="39" name="image29.png"/>
+            <a:graphic>
+              <a:graphicData uri="http://schemas.openxmlformats.org/drawingml/2006/picture">
+                <pic:pic>
+                  <pic:nvPicPr>
+                    <pic:cNvPr id="0" name="image29.png"/>
+                    <pic:cNvPicPr preferRelativeResize="0"/>
+                  </pic:nvPicPr>
+                  <pic:blipFill>
+                    <a:blip r:embed="rId69"/>
+                    <a:srcRect b="0" l="0" r="0" t="0"/>
+                    <a:stretch>
+                      <a:fillRect/>
+                    </a:stretch>
+                  </pic:blipFill>
+                  <pic:spPr>
+                    <a:xfrm>
+                      <a:off x="0" y="0"/>
+                      <a:ext cx="4314825" cy="733425"/>
+                    </a:xfrm>
+                    <a:prstGeom prst="rect"/>
+                    <a:ln/>
+                  </pic:spPr>
+                </pic:pic>
+              </a:graphicData>
+            </a:graphic>
+          </wp:inline>
+        </w:drawing>
+      </w:r>
+      <w:r>
+        <w:rPr>
+          <w:rtl w:val="0"/>
+        </w:rPr>
+      </w:r>
+    </w:p>
+    <w:p>
+      <w:pPr>
+        <w:jc w:val="both"/>
+        <w:rPr/>
+      </w:pPr>
+      <w:r>
+        <w:rPr>
+          <w:rtl w:val="0"/>
+        </w:rPr>
+        <w:t xml:space="preserve">Con esta función controlo que los anuncios los cuales su fecha de fin es anterior a la fecha actual sean eliminados.</w:t>
+      </w:r>
+    </w:p>
+    <w:p>
+      <w:pPr>
+        <w:jc w:val="both"/>
+        <w:rPr/>
+      </w:pPr>
+      <w:r>
+        <w:rPr>
+          <w:rtl w:val="0"/>
+        </w:rPr>
+        <w:t xml:space="preserve">Para que se ponga en marcha el schedule necesitamos el siguiente comando en el powershell</w:t>
+      </w:r>
+    </w:p>
+    <w:p>
+      <w:pPr>
+        <w:jc w:val="both"/>
+        <w:rPr/>
+      </w:pPr>
+      <w:r>
+        <w:rPr>
+          <w:rtl w:val="0"/>
+        </w:rPr>
+        <w:t xml:space="preserve">php artisan schedule:work</w:t>
+      </w:r>
+    </w:p>
+    <w:p>
+      <w:pPr>
+        <w:jc w:val="both"/>
+        <w:rPr/>
+      </w:pPr>
+      <w:r>
+        <w:rPr>
+          <w:rtl w:val="0"/>
+        </w:rPr>
+      </w:r>
+    </w:p>
+    <w:p>
+      <w:pPr>
+        <w:jc w:val="both"/>
+        <w:rPr/>
+      </w:pPr>
+      <w:r>
+        <w:rPr>
+          <w:rtl w:val="0"/>
+        </w:rPr>
+        <w:t xml:space="preserve">Telegram:</w:t>
+      </w:r>
+    </w:p>
+    <w:p>
+      <w:pPr>
+        <w:jc w:val="both"/>
+        <w:rPr/>
+      </w:pPr>
+      <w:r>
+        <w:rPr>
+          <w:rtl w:val="0"/>
+        </w:rPr>
+        <w:t xml:space="preserve">Para enviar los mensajes por un bot en telegram he seguido las diapositivas dadas por el profesor.</w:t>
+      </w:r>
+    </w:p>
+    <w:p>
+      <w:pPr>
+        <w:jc w:val="both"/>
+        <w:rPr/>
+      </w:pPr>
+      <w:r>
+        <w:rPr>
+          <w:rtl w:val="0"/>
+        </w:rPr>
+        <w:t xml:space="preserve">Suponiendo que ya se ha creado el bot mediante BotFather en telegram escribiremos estos comandos para la utilización de la Api.</w:t>
+      </w:r>
+    </w:p>
+    <w:p>
+      <w:pPr>
+        <w:jc w:val="both"/>
+        <w:rPr/>
+      </w:pPr>
+      <w:r>
+        <w:rPr>
+          <w:rtl w:val="0"/>
+        </w:rPr>
+        <w:t xml:space="preserve">composer require guzzlehttp/psr7</w:t>
+      </w:r>
+    </w:p>
+    <w:p>
+      <w:pPr>
+        <w:jc w:val="both"/>
+        <w:rPr/>
+      </w:pPr>
+      <w:r>
+        <w:rPr>
+          <w:rtl w:val="0"/>
+        </w:rPr>
+        <w:t xml:space="preserve">composer require irazasyed/telegram-bot-sdk</w:t>
+      </w:r>
+    </w:p>
+    <w:p>
+      <w:pPr>
+        <w:jc w:val="both"/>
+        <w:rPr/>
+      </w:pPr>
+      <w:r>
+        <w:rPr>
+          <w:rtl w:val="0"/>
+        </w:rPr>
+        <w:t xml:space="preserve">Una vez escritos los comandos entraremos en el archivo env y escribiremos lo siguiente</w:t>
+      </w:r>
+    </w:p>
+    <w:p>
+      <w:pPr>
+        <w:jc w:val="both"/>
+        <w:rPr/>
+      </w:pPr>
+      <w:r>
+        <w:rPr/>
+        <w:drawing>
+          <wp:inline distB="114300" distT="114300" distL="114300" distR="114300">
+            <wp:extent cx="4829175" cy="180975"/>
+            <wp:effectExtent b="0" l="0" r="0" t="0"/>
+            <wp:docPr id="16" name="image17.png"/>
+            <a:graphic>
+              <a:graphicData uri="http://schemas.openxmlformats.org/drawingml/2006/picture">
+                <pic:pic>
+                  <pic:nvPicPr>
+                    <pic:cNvPr id="0" name="image17.png"/>
+                    <pic:cNvPicPr preferRelativeResize="0"/>
+                  </pic:nvPicPr>
+                  <pic:blipFill>
+                    <a:blip r:embed="rId70"/>
+                    <a:srcRect b="0" l="0" r="0" t="0"/>
+                    <a:stretch>
+                      <a:fillRect/>
+                    </a:stretch>
+                  </pic:blipFill>
+                  <pic:spPr>
+                    <a:xfrm>
+                      <a:off x="0" y="0"/>
+                      <a:ext cx="4829175" cy="180975"/>
+                    </a:xfrm>
+                    <a:prstGeom prst="rect"/>
+                    <a:ln/>
+                  </pic:spPr>
+                </pic:pic>
+              </a:graphicData>
+            </a:graphic>
+          </wp:inline>
+        </w:drawing>
+      </w:r>
+      <w:r>
+        <w:rPr>
+          <w:rtl w:val="0"/>
+        </w:rPr>
+      </w:r>
+    </w:p>
+    <w:p>
+      <w:pPr>
+        <w:jc w:val="both"/>
+        <w:rPr/>
+      </w:pPr>
+      <w:r>
+        <w:rPr>
+          <w:rtl w:val="0"/>
+        </w:rPr>
+        <w:t xml:space="preserve">Una vez hecho eso, creamos un canal de telegram con el bot.</w:t>
+      </w:r>
+    </w:p>
+    <w:p>
+      <w:pPr>
+        <w:jc w:val="both"/>
+        <w:rPr/>
+      </w:pPr>
+      <w:r>
+        <w:rPr>
+          <w:rtl w:val="0"/>
+        </w:rPr>
+        <w:t xml:space="preserve">Nos metemos en el archivo telegram.php </w:t>
+      </w:r>
+    </w:p>
+    <w:p>
+      <w:pPr>
+        <w:jc w:val="both"/>
+        <w:rPr/>
+      </w:pPr>
+      <w:r>
+        <w:rPr/>
+        <w:drawing>
+          <wp:inline distB="114300" distT="114300" distL="114300" distR="114300">
+            <wp:extent cx="2971800" cy="4676775"/>
+            <wp:effectExtent b="0" l="0" r="0" t="0"/>
+            <wp:docPr id="8" name="image1.png"/>
+            <a:graphic>
+              <a:graphicData uri="http://schemas.openxmlformats.org/drawingml/2006/picture">
+                <pic:pic>
+                  <pic:nvPicPr>
+                    <pic:cNvPr id="0" name="image1.png"/>
+                    <pic:cNvPicPr preferRelativeResize="0"/>
+                  </pic:nvPicPr>
+                  <pic:blipFill>
+                    <a:blip r:embed="rId71"/>
+                    <a:srcRect b="0" l="0" r="0" t="0"/>
+                    <a:stretch>
+                      <a:fillRect/>
+                    </a:stretch>
+                  </pic:blipFill>
+                  <pic:spPr>
+                    <a:xfrm>
+                      <a:off x="0" y="0"/>
+                      <a:ext cx="2971800" cy="4676775"/>
+                    </a:xfrm>
+                    <a:prstGeom prst="rect"/>
+                    <a:ln/>
+                  </pic:spPr>
+                </pic:pic>
+              </a:graphicData>
+            </a:graphic>
+          </wp:inline>
+        </w:drawing>
+      </w:r>
+      <w:r>
+        <w:rPr>
+          <w:rtl w:val="0"/>
+        </w:rPr>
+      </w:r>
+    </w:p>
+    <w:p>
+      <w:pPr>
+        <w:jc w:val="both"/>
+        <w:rPr/>
+      </w:pPr>
+      <w:r>
+        <w:rPr>
+          <w:rtl w:val="0"/>
+        </w:rPr>
+        <w:t xml:space="preserve">y lo dejamos de la siguiente manera</w:t>
+      </w:r>
+    </w:p>
+    <w:p>
+      <w:pPr>
+        <w:jc w:val="both"/>
+        <w:rPr/>
+      </w:pPr>
+      <w:r>
+        <w:rPr/>
+        <w:drawing>
+          <wp:inline distB="114300" distT="114300" distL="114300" distR="114300">
+            <wp:extent cx="5943600" cy="2286000"/>
+            <wp:effectExtent b="0" l="0" r="0" t="0"/>
+            <wp:docPr id="65" name="image54.png"/>
+            <a:graphic>
+              <a:graphicData uri="http://schemas.openxmlformats.org/drawingml/2006/picture">
+                <pic:pic>
+                  <pic:nvPicPr>
+                    <pic:cNvPr id="0" name="image54.png"/>
+                    <pic:cNvPicPr preferRelativeResize="0"/>
+                  </pic:nvPicPr>
+                  <pic:blipFill>
+                    <a:blip r:embed="rId72"/>
+                    <a:srcRect b="0" l="0" r="0" t="0"/>
+                    <a:stretch>
+                      <a:fillRect/>
+                    </a:stretch>
+                  </pic:blipFill>
+                  <pic:spPr>
+                    <a:xfrm>
+                      <a:off x="0" y="0"/>
+                      <a:ext cx="5943600" cy="2286000"/>
+                    </a:xfrm>
+                    <a:prstGeom prst="rect"/>
+                    <a:ln/>
+                  </pic:spPr>
+                </pic:pic>
+              </a:graphicData>
+            </a:graphic>
+          </wp:inline>
+        </w:drawing>
+      </w:r>
+      <w:r>
+        <w:rPr>
+          <w:rtl w:val="0"/>
+        </w:rPr>
+      </w:r>
+    </w:p>
+    <w:p>
+      <w:pPr>
+        <w:jc w:val="both"/>
+        <w:rPr/>
+      </w:pPr>
+      <w:r>
+        <w:rPr>
+          <w:rtl w:val="0"/>
+        </w:rPr>
+        <w:t xml:space="preserve">Necesitaremos una ruta y función nueva para comprobar los mensajes nuevos y así obtener la ip del canal.</w:t>
+      </w:r>
+    </w:p>
+    <w:p>
+      <w:pPr>
+        <w:jc w:val="both"/>
+        <w:rPr/>
+      </w:pPr>
+      <w:r>
+        <w:rPr>
+          <w:rtl w:val="0"/>
+        </w:rPr>
+        <w:t xml:space="preserve">Una vez obtenida la ip del canal lo introduciremos en el archivo env</w:t>
+      </w:r>
+    </w:p>
+    <w:p>
+      <w:pPr>
+        <w:jc w:val="both"/>
+        <w:rPr/>
+      </w:pPr>
+      <w:r>
+        <w:rPr/>
+        <w:drawing>
+          <wp:inline distB="114300" distT="114300" distL="114300" distR="114300">
+            <wp:extent cx="2571750" cy="200025"/>
+            <wp:effectExtent b="0" l="0" r="0" t="0"/>
+            <wp:docPr id="15" name="image12.png"/>
+            <a:graphic>
+              <a:graphicData uri="http://schemas.openxmlformats.org/drawingml/2006/picture">
+                <pic:pic>
+                  <pic:nvPicPr>
+                    <pic:cNvPr id="0" name="image12.png"/>
+                    <pic:cNvPicPr preferRelativeResize="0"/>
+                  </pic:nvPicPr>
+                  <pic:blipFill>
+                    <a:blip r:embed="rId73"/>
+                    <a:srcRect b="0" l="0" r="0" t="0"/>
+                    <a:stretch>
+                      <a:fillRect/>
+                    </a:stretch>
+                  </pic:blipFill>
+                  <pic:spPr>
+                    <a:xfrm>
+                      <a:off x="0" y="0"/>
+                      <a:ext cx="2571750" cy="200025"/>
+                    </a:xfrm>
+                    <a:prstGeom prst="rect"/>
+                    <a:ln/>
+                  </pic:spPr>
+                </pic:pic>
+              </a:graphicData>
+            </a:graphic>
+          </wp:inline>
+        </w:drawing>
+      </w:r>
+      <w:r>
+        <w:rPr>
+          <w:rtl w:val="0"/>
+        </w:rPr>
+      </w:r>
+    </w:p>
+    <w:p>
+      <w:pPr>
+        <w:jc w:val="both"/>
+        <w:rPr/>
+      </w:pPr>
+      <w:r>
+        <w:rPr>
+          <w:rtl w:val="0"/>
+        </w:rPr>
+        <w:t xml:space="preserve">Después de configurar el archivo env escribiremos este comando</w:t>
+      </w:r>
+    </w:p>
+    <w:p>
+      <w:pPr>
+        <w:jc w:val="both"/>
+        <w:rPr/>
+      </w:pPr>
+      <w:r>
+        <w:rPr>
+          <w:rtl w:val="0"/>
+        </w:rPr>
+        <w:t xml:space="preserve">php artisan config:cache</w:t>
+      </w:r>
+    </w:p>
+    <w:p>
+      <w:pPr>
+        <w:jc w:val="both"/>
+        <w:rPr/>
+      </w:pPr>
+      <w:r>
+        <w:rPr>
+          <w:rtl w:val="0"/>
+        </w:rPr>
+        <w:t xml:space="preserve">Una vez hecho eso ponemos lo siguiente en la función para crear un anuncio la cual nos enviará la notificación nada más crear el anuncio.</w:t>
+      </w:r>
+    </w:p>
+    <w:p>
+      <w:pPr>
+        <w:jc w:val="both"/>
+        <w:rPr/>
+      </w:pPr>
+      <w:r>
+        <w:rPr/>
+        <w:drawing>
+          <wp:inline distB="114300" distT="114300" distL="114300" distR="114300">
+            <wp:extent cx="4772025" cy="3448050"/>
+            <wp:effectExtent b="0" l="0" r="0" t="0"/>
+            <wp:docPr id="3" name="image10.png"/>
+            <a:graphic>
+              <a:graphicData uri="http://schemas.openxmlformats.org/drawingml/2006/picture">
+                <pic:pic>
+                  <pic:nvPicPr>
+                    <pic:cNvPr id="0" name="image10.png"/>
+                    <pic:cNvPicPr preferRelativeResize="0"/>
+                  </pic:nvPicPr>
+                  <pic:blipFill>
+                    <a:blip r:embed="rId74"/>
+                    <a:srcRect b="0" l="0" r="0" t="0"/>
+                    <a:stretch>
+                      <a:fillRect/>
+                    </a:stretch>
+                  </pic:blipFill>
+                  <pic:spPr>
+                    <a:xfrm>
+                      <a:off x="0" y="0"/>
+                      <a:ext cx="4772025" cy="3448050"/>
+                    </a:xfrm>
+                    <a:prstGeom prst="rect"/>
+                    <a:ln/>
+                  </pic:spPr>
+                </pic:pic>
+              </a:graphicData>
+            </a:graphic>
+          </wp:inline>
+        </w:drawing>
+      </w:r>
+      <w:r>
+        <w:rPr>
+          <w:rtl w:val="0"/>
+        </w:rPr>
+      </w:r>
+    </w:p>
+    <w:p>
+      <w:pPr>
+        <w:jc w:val="both"/>
+        <w:rPr/>
+      </w:pPr>
+      <w:r>
+        <w:rPr>
+          <w:rtl w:val="0"/>
+        </w:rPr>
+        <w:t xml:space="preserve">E introducimos los siguientes comandos para limpiar el cache</w:t>
+      </w:r>
+    </w:p>
+    <w:p>
+      <w:pPr>
+        <w:jc w:val="both"/>
+        <w:rPr/>
+      </w:pPr>
+      <w:r>
+        <w:rPr>
+          <w:rtl w:val="0"/>
+        </w:rPr>
+        <w:t xml:space="preserve">php artisan config:cache</w:t>
+      </w:r>
+    </w:p>
+    <w:p>
+      <w:pPr>
+        <w:jc w:val="both"/>
+        <w:rPr/>
+      </w:pPr>
+      <w:r>
+        <w:rPr>
+          <w:rtl w:val="0"/>
+        </w:rPr>
+        <w:t xml:space="preserve">php artisan cache:clear</w:t>
+      </w:r>
+    </w:p>
+    <w:p>
+      <w:pPr>
+        <w:jc w:val="both"/>
+        <w:rPr/>
+      </w:pPr>
+      <w:r>
+        <w:rPr>
+          <w:rtl w:val="0"/>
+        </w:rPr>
+      </w:r>
+    </w:p>
+    <w:p>
+      <w:pPr>
+        <w:jc w:val="both"/>
+        <w:rPr/>
+      </w:pPr>
+      <w:r>
+        <w:rPr>
+          <w:rtl w:val="0"/>
+        </w:rPr>
+      </w:r>
+    </w:p>
+    <w:p>
+      <w:pPr>
+        <w:jc w:val="both"/>
+        <w:rPr/>
+      </w:pPr>
+      <w:r>
+        <w:rPr>
+          <w:rtl w:val="0"/>
+        </w:rPr>
+      </w:r>
+    </w:p>
+    <w:p>
+      <w:pPr>
         <w:pStyle w:val="Heading1"/>
         <w:jc w:val="both"/>
         <w:rPr/>
@@ -5230,10 +7104,10 @@
       </w:r>
     </w:p>
     <w:sectPr>
-      <w:headerReference r:id="rId50" w:type="default"/>
-      <w:headerReference r:id="rId51" w:type="first"/>
-      <w:footerReference r:id="rId52" w:type="default"/>
-      <w:footerReference r:id="rId53" w:type="first"/>
+      <w:headerReference r:id="rId75" w:type="default"/>
+      <w:headerReference r:id="rId76" w:type="first"/>
+      <w:footerReference r:id="rId77" w:type="default"/>
+      <w:footerReference r:id="rId78" w:type="first"/>
       <w:pgSz w:h="15840" w:w="12240" w:orient="portrait"/>
       <w:pgMar w:bottom="1080" w:top="1080" w:left="1440" w:right="1440" w:header="0" w:footer="720"/>
       <w:pgNumType w:start="1"/>
@@ -5361,12 +7235,12 @@
         <wp:inline distB="114300" distT="114300" distL="114300" distR="114300">
           <wp:extent cx="5916349" cy="104775"/>
           <wp:effectExtent b="0" l="0" r="0" t="0"/>
-          <wp:docPr descr="línea horizontal" id="24" name="image9.png"/>
+          <wp:docPr descr="línea horizontal" id="37" name="image21.png"/>
           <a:graphic>
             <a:graphicData uri="http://schemas.openxmlformats.org/drawingml/2006/picture">
               <pic:pic>
                 <pic:nvPicPr>
-                  <pic:cNvPr descr="línea horizontal" id="0" name="image9.png"/>
+                  <pic:cNvPr descr="línea horizontal" id="0" name="image21.png"/>
                   <pic:cNvPicPr preferRelativeResize="0"/>
                 </pic:nvPicPr>
                 <pic:blipFill>

</xml_diff>